<commit_message>
add notes for filebeat
</commit_message>
<xml_diff>
--- a/随堂笔记/chap06 日志收集和监控/6.1.docx
+++ b/随堂笔记/chap06 日志收集和监控/6.1.docx
@@ -1,8 +1,79 @@
 
 <file path=word/document.xml><?xml version="1.0" encoding="utf-8"?>
-<w:document xmlns:wpc="http://schemas.microsoft.com/office/word/2010/wordprocessingCanvas" xmlns:cx="http://schemas.microsoft.com/office/drawing/2014/chartex" xmlns:cx1="http://schemas.microsoft.com/office/drawing/2015/9/8/chartex" xmlns:mc="http://schemas.openxmlformats.org/markup-compatibility/2006" xmlns:o="urn:schemas-microsoft-com:office:office" xmlns:r="http://schemas.openxmlformats.org/officeDocument/2006/relationships" xmlns:m="http://schemas.openxmlformats.org/officeDocument/2006/math" xmlns:v="urn:schemas-microsoft-com:vml" xmlns:wp14="http://schemas.microsoft.com/office/word/2010/wordprocessingDrawing" xmlns:wp="http://schemas.openxmlformats.org/drawingml/2006/wordprocessingDrawing" xmlns:w10="urn:schemas-microsoft-com:office:word" xmlns:w="http://schemas.openxmlformats.org/wordprocessingml/2006/main" xmlns:w14="http://schemas.microsoft.com/office/word/2010/wordml" xmlns:w15="http://schemas.microsoft.com/office/word/2012/wordml" xmlns:w16se="http://schemas.microsoft.com/office/word/2015/wordml/symex" xmlns:wpg="http://schemas.microsoft.com/office/word/2010/wordprocessingGroup" xmlns:wpi="http://schemas.microsoft.com/office/word/2010/wordprocessingInk" xmlns:wne="http://schemas.microsoft.com/office/word/2006/wordml" xmlns:wps="http://schemas.microsoft.com/office/word/2010/wordprocessingShape" mc:Ignorable="w14 w15 w16se wp14">
+<w:document xmlns:wpc="http://schemas.microsoft.com/office/word/2010/wordprocessingCanvas" xmlns:cx="http://schemas.microsoft.com/office/drawing/2014/chartex" xmlns:cx1="http://schemas.microsoft.com/office/drawing/2015/9/8/chartex" xmlns:cx2="http://schemas.microsoft.com/office/drawing/2015/10/21/chartex" xmlns:cx3="http://schemas.microsoft.com/office/drawing/2016/5/9/chartex" xmlns:cx4="http://schemas.microsoft.com/office/drawing/2016/5/10/chartex" xmlns:cx5="http://schemas.microsoft.com/office/drawing/2016/5/11/chartex" xmlns:cx6="http://schemas.microsoft.com/office/drawing/2016/5/12/chartex" xmlns:cx7="http://schemas.microsoft.com/office/drawing/2016/5/13/chartex" xmlns:cx8="http://schemas.microsoft.com/office/drawing/2016/5/14/chartex" xmlns:mc="http://schemas.openxmlformats.org/markup-compatibility/2006" xmlns:aink="http://schemas.microsoft.com/office/drawing/2016/ink" xmlns:am3d="http://schemas.microsoft.com/office/drawing/2017/model3d" xmlns:o="urn:schemas-microsoft-com:office:office" xmlns:r="http://schemas.openxmlformats.org/officeDocument/2006/relationships" xmlns:m="http://schemas.openxmlformats.org/officeDocument/2006/math" xmlns:v="urn:schemas-microsoft-com:vml" xmlns:wp14="http://schemas.microsoft.com/office/word/2010/wordprocessingDrawing" xmlns:wp="http://schemas.openxmlformats.org/drawingml/2006/wordprocessingDrawing" xmlns:w10="urn:schemas-microsoft-com:office:word" xmlns:w="http://schemas.openxmlformats.org/wordprocessingml/2006/main" xmlns:w14="http://schemas.microsoft.com/office/word/2010/wordml" xmlns:w15="http://schemas.microsoft.com/office/word/2012/wordml" xmlns:w16cid="http://schemas.microsoft.com/office/word/2016/wordml/cid" xmlns:w16se="http://schemas.microsoft.com/office/word/2015/wordml/symex" xmlns:wpg="http://schemas.microsoft.com/office/word/2010/wordprocessingGroup" xmlns:wpi="http://schemas.microsoft.com/office/word/2010/wordprocessingInk" xmlns:wne="http://schemas.microsoft.com/office/word/2006/wordml" xmlns:wps="http://schemas.microsoft.com/office/word/2010/wordprocessingShape" mc:Ignorable="w14 w15 w16se w16cid wp14">
   <w:body>
     <w:p>
+      <w:pPr>
+        <w:rPr>
+          <w:color w:val="FF0000"/>
+        </w:rPr>
+      </w:pPr>
+      <w:r>
+        <w:rPr>
+          <w:rFonts w:hint="eastAsia"/>
+          <w:color w:val="FF0000"/>
+        </w:rPr>
+        <w:t>注意：课程设计的文件已经为大家放在了</w:t>
+      </w:r>
+      <w:hyperlink r:id="rId7" w:history="1">
+        <w:r>
+          <w:rPr>
+            <w:rStyle w:val="a3"/>
+            <w:color w:val="FF0000"/>
+          </w:rPr>
+          <w:t>https://github.com/dotbalo/k8s/tree/master/fklek/</w:t>
+        </w:r>
+        <w:r>
+          <w:rPr>
+            <w:rStyle w:val="a3"/>
+            <w:color w:val="FF0000"/>
+          </w:rPr>
+          <w:t>7</w:t>
+        </w:r>
+        <w:r>
+          <w:rPr>
+            <w:rStyle w:val="a3"/>
+            <w:color w:val="FF0000"/>
+          </w:rPr>
+          <w:t>.x</w:t>
+        </w:r>
+      </w:hyperlink>
+    </w:p>
+    <w:p>
+      <w:pPr>
+        <w:rPr>
+          <w:rStyle w:val="a3"/>
+          <w:color w:val="FF0000"/>
+        </w:rPr>
+      </w:pPr>
+    </w:p>
+    <w:p>
+      <w:pPr>
+        <w:rPr>
+          <w:color w:val="FF0000"/>
+        </w:rPr>
+      </w:pPr>
+      <w:r>
+        <w:rPr>
+          <w:rStyle w:val="a3"/>
+          <w:rFonts w:hint="eastAsia"/>
+          <w:color w:val="FF0000"/>
+        </w:rPr>
+        <w:t>课时3</w:t>
+      </w:r>
+      <w:bookmarkStart w:id="0" w:name="_GoBack"/>
+      <w:bookmarkEnd w:id="0"/>
+      <w:r>
+        <w:rPr>
+          <w:rStyle w:val="a3"/>
+          <w:rFonts w:hint="eastAsia"/>
+          <w:color w:val="FF0000"/>
+        </w:rPr>
+        <w:t>有说明</w:t>
+      </w:r>
+    </w:p>
+    <w:p/>
+    <w:p>
       <w:r>
         <w:rPr>
           <w:rFonts w:hint="eastAsia"/>
@@ -75,7 +146,7 @@
     </w:p>
     <w:p/>
     <w:p>
-      <w:hyperlink r:id="rId7" w:history="1">
+      <w:hyperlink r:id="rId8" w:history="1">
         <w:r>
           <w:rPr>
             <w:rStyle w:val="a3"/>
@@ -86,7 +157,7 @@
     </w:p>
     <w:p/>
     <w:p>
-      <w:hyperlink r:id="rId8" w:history="1">
+      <w:hyperlink r:id="rId9" w:history="1">
         <w:r>
           <w:rPr>
             <w:rStyle w:val="a3"/>
@@ -177,7 +248,7 @@
         </w:rPr>
         <w:t>ilebeat：</w:t>
       </w:r>
-      <w:hyperlink r:id="rId9" w:history="1">
+      <w:hyperlink r:id="rId10" w:history="1">
         <w:r>
           <w:rPr>
             <w:rStyle w:val="a3"/>
@@ -188,7 +259,7 @@
     </w:p>
     <w:p/>
     <w:p>
-      <w:hyperlink r:id="rId10" w:history="1">
+      <w:hyperlink r:id="rId11" w:history="1">
         <w:r>
           <w:rPr>
             <w:rStyle w:val="a3"/>
@@ -198,7 +269,7 @@
       </w:hyperlink>
     </w:p>
     <w:p>
-      <w:hyperlink r:id="rId11" w:history="1">
+      <w:hyperlink r:id="rId12" w:history="1">
         <w:r>
           <w:rPr>
             <w:rStyle w:val="a3"/>
@@ -285,7 +356,7 @@
         </w:rPr>
         <w:t>ilebeat：</w:t>
       </w:r>
-      <w:hyperlink r:id="rId12" w:history="1">
+      <w:hyperlink r:id="rId13" w:history="1">
         <w:r>
           <w:rPr>
             <w:rStyle w:val="a3"/>
@@ -297,7 +368,7 @@
     <w:p/>
     <w:p/>
     <w:p>
-      <w:hyperlink r:id="rId13" w:history="1">
+      <w:hyperlink r:id="rId14" w:history="1">
         <w:r>
           <w:rPr>
             <w:rStyle w:val="a3"/>
@@ -323,7 +394,7 @@
         <w:lastRenderedPageBreak/>
         <w:t>Prometheus-operator：</w:t>
       </w:r>
-      <w:hyperlink r:id="rId14" w:history="1">
+      <w:hyperlink r:id="rId15" w:history="1">
         <w:r>
           <w:rPr>
             <w:rStyle w:val="a3"/>
@@ -342,7 +413,7 @@
         </w:rPr>
         <w:t>ube-prometheus：</w:t>
       </w:r>
-      <w:hyperlink r:id="rId15" w:history="1">
+      <w:hyperlink r:id="rId16" w:history="1">
         <w:r>
           <w:rPr>
             <w:rStyle w:val="a3"/>
@@ -363,7 +434,7 @@
       <w:r>
         <w:t xml:space="preserve">git clone -b release-0.5 --single-branch </w:t>
       </w:r>
-      <w:hyperlink r:id="rId16" w:history="1">
+      <w:hyperlink r:id="rId17" w:history="1">
         <w:r>
           <w:rPr>
             <w:rStyle w:val="a3"/>
@@ -768,7 +839,7 @@
           <w:rStyle w:val="a3"/>
         </w:rPr>
       </w:pPr>
-      <w:hyperlink r:id="rId17" w:history="1">
+      <w:hyperlink r:id="rId18" w:history="1">
         <w:r>
           <w:rPr>
             <w:rStyle w:val="a3"/>
@@ -4089,1418 +4160,6 @@
         <w:widowControl/>
         <w:jc w:val="left"/>
       </w:pPr>
-      <w:hyperlink r:id="rId18" w:history="1">
-        <w:r>
-          <w:rPr>
-            <w:rStyle w:val="a3"/>
-          </w:rPr>
-          <w:t>https://github.com/prometheus/blackbox_exporter</w:t>
-        </w:r>
-      </w:hyperlink>
-    </w:p>
-    <w:p>
-      <w:pPr>
-        <w:widowControl/>
-        <w:jc w:val="left"/>
-      </w:pPr>
-      <w:r>
-        <w:t>apiVersion: apps/v1</w:t>
-      </w:r>
-    </w:p>
-    <w:p>
-      <w:pPr>
-        <w:widowControl/>
-        <w:jc w:val="left"/>
-      </w:pPr>
-      <w:r>
-        <w:t>kind: Deployment</w:t>
-      </w:r>
-    </w:p>
-    <w:p>
-      <w:pPr>
-        <w:widowControl/>
-        <w:jc w:val="left"/>
-      </w:pPr>
-      <w:r>
-        <w:t>metadata:</w:t>
-      </w:r>
-    </w:p>
-    <w:p>
-      <w:pPr>
-        <w:widowControl/>
-        <w:jc w:val="left"/>
-      </w:pPr>
-      <w:r>
-        <w:t xml:space="preserve">  annotations:</w:t>
-      </w:r>
-    </w:p>
-    <w:p>
-      <w:pPr>
-        <w:widowControl/>
-        <w:jc w:val="left"/>
-      </w:pPr>
-      <w:r>
-        <w:t xml:space="preserve">    deployment.kubernetes.io/revision: "1"</w:t>
-      </w:r>
-    </w:p>
-    <w:p>
-      <w:pPr>
-        <w:widowControl/>
-        <w:jc w:val="left"/>
-      </w:pPr>
-      <w:r>
-        <w:t xml:space="preserve">  creationTimestamp: "2020-05-13T13:46:29Z"</w:t>
-      </w:r>
-    </w:p>
-    <w:p>
-      <w:pPr>
-        <w:widowControl/>
-        <w:jc w:val="left"/>
-      </w:pPr>
-      <w:r>
-        <w:t xml:space="preserve">  generation: 1</w:t>
-      </w:r>
-    </w:p>
-    <w:p>
-      <w:pPr>
-        <w:widowControl/>
-        <w:jc w:val="left"/>
-      </w:pPr>
-      <w:r>
-        <w:t xml:space="preserve">  labels:</w:t>
-      </w:r>
-    </w:p>
-    <w:p>
-      <w:pPr>
-        <w:widowControl/>
-        <w:jc w:val="left"/>
-      </w:pPr>
-      <w:r>
-        <w:t xml:space="preserve">    app: blackbox-exporter</w:t>
-      </w:r>
-    </w:p>
-    <w:p>
-      <w:pPr>
-        <w:widowControl/>
-        <w:jc w:val="left"/>
-      </w:pPr>
-      <w:r>
-        <w:t xml:space="preserve">  name: blackbox-exporter</w:t>
-      </w:r>
-    </w:p>
-    <w:p>
-      <w:pPr>
-        <w:widowControl/>
-        <w:jc w:val="left"/>
-      </w:pPr>
-      <w:r>
-        <w:t xml:space="preserve">  namespace: monitoring</w:t>
-      </w:r>
-    </w:p>
-    <w:p>
-      <w:pPr>
-        <w:widowControl/>
-        <w:jc w:val="left"/>
-      </w:pPr>
-      <w:r>
-        <w:t xml:space="preserve">  resourceVersion: "11572499"</w:t>
-      </w:r>
-    </w:p>
-    <w:p>
-      <w:pPr>
-        <w:widowControl/>
-        <w:jc w:val="left"/>
-      </w:pPr>
-      <w:r>
-        <w:t xml:space="preserve">  selfLink: /apis/apps/v1/namespaces/monitoring/deployments/blackbox-exporter</w:t>
-      </w:r>
-    </w:p>
-    <w:p>
-      <w:pPr>
-        <w:widowControl/>
-        <w:jc w:val="left"/>
-      </w:pPr>
-      <w:r>
-        <w:t xml:space="preserve">  uid: 2c192340-3be1-49db-945f-01a3f1c20576</w:t>
-      </w:r>
-    </w:p>
-    <w:p>
-      <w:pPr>
-        <w:widowControl/>
-        <w:jc w:val="left"/>
-      </w:pPr>
-      <w:r>
-        <w:t>spec:</w:t>
-      </w:r>
-    </w:p>
-    <w:p>
-      <w:pPr>
-        <w:widowControl/>
-        <w:jc w:val="left"/>
-      </w:pPr>
-      <w:r>
-        <w:t xml:space="preserve">  progressDeadlineSeconds: 600</w:t>
-      </w:r>
-    </w:p>
-    <w:p>
-      <w:pPr>
-        <w:widowControl/>
-        <w:jc w:val="left"/>
-      </w:pPr>
-      <w:r>
-        <w:t xml:space="preserve">  replicas: 1</w:t>
-      </w:r>
-    </w:p>
-    <w:p>
-      <w:pPr>
-        <w:widowControl/>
-        <w:jc w:val="left"/>
-      </w:pPr>
-      <w:r>
-        <w:t xml:space="preserve">  revisionHistoryLimit: 10</w:t>
-      </w:r>
-    </w:p>
-    <w:p>
-      <w:pPr>
-        <w:widowControl/>
-        <w:jc w:val="left"/>
-      </w:pPr>
-      <w:r>
-        <w:t xml:space="preserve">  selector:</w:t>
-      </w:r>
-    </w:p>
-    <w:p>
-      <w:pPr>
-        <w:widowControl/>
-        <w:jc w:val="left"/>
-      </w:pPr>
-      <w:r>
-        <w:t xml:space="preserve">    matchLabels:</w:t>
-      </w:r>
-    </w:p>
-    <w:p>
-      <w:pPr>
-        <w:widowControl/>
-        <w:jc w:val="left"/>
-      </w:pPr>
-      <w:r>
-        <w:t xml:space="preserve">      app: blackbox-exporter</w:t>
-      </w:r>
-    </w:p>
-    <w:p>
-      <w:pPr>
-        <w:widowControl/>
-        <w:jc w:val="left"/>
-      </w:pPr>
-      <w:r>
-        <w:t xml:space="preserve">  strategy:</w:t>
-      </w:r>
-    </w:p>
-    <w:p>
-      <w:pPr>
-        <w:widowControl/>
-        <w:jc w:val="left"/>
-      </w:pPr>
-      <w:r>
-        <w:t xml:space="preserve">    rollingUpdate:</w:t>
-      </w:r>
-    </w:p>
-    <w:p>
-      <w:pPr>
-        <w:widowControl/>
-        <w:jc w:val="left"/>
-      </w:pPr>
-      <w:r>
-        <w:t xml:space="preserve">      maxSurge: 1</w:t>
-      </w:r>
-    </w:p>
-    <w:p>
-      <w:pPr>
-        <w:widowControl/>
-        <w:jc w:val="left"/>
-      </w:pPr>
-      <w:r>
-        <w:t xml:space="preserve">      maxUnavailable: 0</w:t>
-      </w:r>
-    </w:p>
-    <w:p>
-      <w:pPr>
-        <w:widowControl/>
-        <w:jc w:val="left"/>
-      </w:pPr>
-      <w:r>
-        <w:t xml:space="preserve">    type: RollingUpdate</w:t>
-      </w:r>
-    </w:p>
-    <w:p>
-      <w:pPr>
-        <w:widowControl/>
-        <w:jc w:val="left"/>
-      </w:pPr>
-      <w:r>
-        <w:t xml:space="preserve">  template:</w:t>
-      </w:r>
-    </w:p>
-    <w:p>
-      <w:pPr>
-        <w:widowControl/>
-        <w:jc w:val="left"/>
-      </w:pPr>
-      <w:r>
-        <w:lastRenderedPageBreak/>
-        <w:t xml:space="preserve">    metadata:</w:t>
-      </w:r>
-    </w:p>
-    <w:p>
-      <w:pPr>
-        <w:widowControl/>
-        <w:jc w:val="left"/>
-      </w:pPr>
-      <w:r>
-        <w:t xml:space="preserve">      creationTimestamp: null</w:t>
-      </w:r>
-    </w:p>
-    <w:p>
-      <w:pPr>
-        <w:widowControl/>
-        <w:jc w:val="left"/>
-      </w:pPr>
-      <w:r>
-        <w:t xml:space="preserve">      labels:</w:t>
-      </w:r>
-    </w:p>
-    <w:p>
-      <w:pPr>
-        <w:widowControl/>
-        <w:jc w:val="left"/>
-      </w:pPr>
-      <w:r>
-        <w:t xml:space="preserve">        app: blackbox-exporter</w:t>
-      </w:r>
-    </w:p>
-    <w:p>
-      <w:pPr>
-        <w:widowControl/>
-        <w:jc w:val="left"/>
-      </w:pPr>
-      <w:r>
-        <w:t xml:space="preserve">    spec:</w:t>
-      </w:r>
-    </w:p>
-    <w:p>
-      <w:pPr>
-        <w:widowControl/>
-        <w:jc w:val="left"/>
-      </w:pPr>
-      <w:r>
-        <w:t xml:space="preserve">      containers:</w:t>
-      </w:r>
-    </w:p>
-    <w:p>
-      <w:pPr>
-        <w:widowControl/>
-        <w:jc w:val="left"/>
-      </w:pPr>
-      <w:r>
-        <w:t xml:space="preserve">      - args:</w:t>
-      </w:r>
-    </w:p>
-    <w:p>
-      <w:pPr>
-        <w:widowControl/>
-        <w:jc w:val="left"/>
-      </w:pPr>
-      <w:r>
-        <w:t xml:space="preserve">        - --config.file=/mnt/blackbox.yml</w:t>
-      </w:r>
-    </w:p>
-    <w:p>
-      <w:pPr>
-        <w:widowControl/>
-        <w:jc w:val="left"/>
-      </w:pPr>
-      <w:r>
-        <w:t xml:space="preserve">        env:</w:t>
-      </w:r>
-    </w:p>
-    <w:p>
-      <w:pPr>
-        <w:widowControl/>
-        <w:jc w:val="left"/>
-      </w:pPr>
-      <w:r>
-        <w:t xml:space="preserve">        - name: TZ</w:t>
-      </w:r>
-    </w:p>
-    <w:p>
-      <w:pPr>
-        <w:widowControl/>
-        <w:jc w:val="left"/>
-      </w:pPr>
-      <w:r>
-        <w:t xml:space="preserve">          value: Asia/Shanghai</w:t>
-      </w:r>
-    </w:p>
-    <w:p>
-      <w:pPr>
-        <w:widowControl/>
-        <w:jc w:val="left"/>
-      </w:pPr>
-      <w:r>
-        <w:t xml:space="preserve">        - name: LANG</w:t>
-      </w:r>
-    </w:p>
-    <w:p>
-      <w:pPr>
-        <w:widowControl/>
-        <w:jc w:val="left"/>
-      </w:pPr>
-      <w:r>
-        <w:t xml:space="preserve">          value: C.UTF-8</w:t>
-      </w:r>
-    </w:p>
-    <w:p>
-      <w:pPr>
-        <w:widowControl/>
-        <w:jc w:val="left"/>
-      </w:pPr>
-      <w:r>
-        <w:t xml:space="preserve">        image: prom/blackbox-exporter:master</w:t>
-      </w:r>
-    </w:p>
-    <w:p>
-      <w:pPr>
-        <w:widowControl/>
-        <w:jc w:val="left"/>
-      </w:pPr>
-      <w:r>
-        <w:t xml:space="preserve">        imagePullPolicy: IfNotPresent</w:t>
-      </w:r>
-    </w:p>
-    <w:p>
-      <w:pPr>
-        <w:widowControl/>
-        <w:jc w:val="left"/>
-      </w:pPr>
-      <w:r>
-        <w:t xml:space="preserve">        lifecycle: {}</w:t>
-      </w:r>
-    </w:p>
-    <w:p>
-      <w:pPr>
-        <w:widowControl/>
-        <w:jc w:val="left"/>
-      </w:pPr>
-      <w:r>
-        <w:t xml:space="preserve">        name: blackbox-exporter</w:t>
-      </w:r>
-    </w:p>
-    <w:p>
-      <w:pPr>
-        <w:widowControl/>
-        <w:jc w:val="left"/>
-      </w:pPr>
-      <w:r>
-        <w:t xml:space="preserve">        ports:</w:t>
-      </w:r>
-    </w:p>
-    <w:p>
-      <w:pPr>
-        <w:widowControl/>
-        <w:jc w:val="left"/>
-      </w:pPr>
-      <w:r>
-        <w:t xml:space="preserve">        - containerPort: 9115</w:t>
-      </w:r>
-    </w:p>
-    <w:p>
-      <w:pPr>
-        <w:widowControl/>
-        <w:jc w:val="left"/>
-      </w:pPr>
-      <w:r>
-        <w:t xml:space="preserve">          name: web</w:t>
-      </w:r>
-    </w:p>
-    <w:p>
-      <w:pPr>
-        <w:widowControl/>
-        <w:jc w:val="left"/>
-      </w:pPr>
-      <w:r>
-        <w:t xml:space="preserve">          protocol: TCP</w:t>
-      </w:r>
-    </w:p>
-    <w:p>
-      <w:pPr>
-        <w:widowControl/>
-        <w:jc w:val="left"/>
-      </w:pPr>
-      <w:r>
-        <w:t xml:space="preserve">        resources:</w:t>
-      </w:r>
-    </w:p>
-    <w:p>
-      <w:pPr>
-        <w:widowControl/>
-        <w:jc w:val="left"/>
-      </w:pPr>
-      <w:r>
-        <w:t xml:space="preserve">          limits:</w:t>
-      </w:r>
-    </w:p>
-    <w:p>
-      <w:pPr>
-        <w:widowControl/>
-        <w:jc w:val="left"/>
-      </w:pPr>
-      <w:r>
-        <w:t xml:space="preserve">            cpu: 324m</w:t>
-      </w:r>
-    </w:p>
-    <w:p>
-      <w:pPr>
-        <w:widowControl/>
-        <w:jc w:val="left"/>
-      </w:pPr>
-      <w:r>
-        <w:t xml:space="preserve">            memory: 443Mi</w:t>
-      </w:r>
-    </w:p>
-    <w:p>
-      <w:pPr>
-        <w:widowControl/>
-        <w:jc w:val="left"/>
-      </w:pPr>
-      <w:r>
-        <w:t xml:space="preserve">          requests:</w:t>
-      </w:r>
-    </w:p>
-    <w:p>
-      <w:pPr>
-        <w:widowControl/>
-        <w:jc w:val="left"/>
-      </w:pPr>
-      <w:r>
-        <w:t xml:space="preserve">            cpu: 10m</w:t>
-      </w:r>
-    </w:p>
-    <w:p>
-      <w:pPr>
-        <w:widowControl/>
-        <w:jc w:val="left"/>
-      </w:pPr>
-      <w:r>
-        <w:t xml:space="preserve">            memory: 10Mi</w:t>
-      </w:r>
-    </w:p>
-    <w:p>
-      <w:pPr>
-        <w:widowControl/>
-        <w:jc w:val="left"/>
-      </w:pPr>
-      <w:r>
-        <w:t xml:space="preserve">        securityContext:</w:t>
-      </w:r>
-    </w:p>
-    <w:p>
-      <w:pPr>
-        <w:widowControl/>
-        <w:jc w:val="left"/>
-      </w:pPr>
-      <w:r>
-        <w:t xml:space="preserve">          allowPrivilegeEscalation: false</w:t>
-      </w:r>
-    </w:p>
-    <w:p>
-      <w:pPr>
-        <w:widowControl/>
-        <w:jc w:val="left"/>
-      </w:pPr>
-      <w:r>
-        <w:t xml:space="preserve">          privileged: false</w:t>
-      </w:r>
-    </w:p>
-    <w:p>
-      <w:pPr>
-        <w:widowControl/>
-        <w:jc w:val="left"/>
-      </w:pPr>
-      <w:r>
-        <w:t xml:space="preserve">          readOnlyRootFilesystem: false</w:t>
-      </w:r>
-    </w:p>
-    <w:p>
-      <w:pPr>
-        <w:widowControl/>
-        <w:jc w:val="left"/>
-      </w:pPr>
-      <w:r>
-        <w:t xml:space="preserve">          runAsNonRoot: false</w:t>
-      </w:r>
-    </w:p>
-    <w:p>
-      <w:pPr>
-        <w:widowControl/>
-        <w:jc w:val="left"/>
-      </w:pPr>
-      <w:r>
-        <w:t xml:space="preserve">        terminationMessagePath: /dev/termination-log</w:t>
-      </w:r>
-    </w:p>
-    <w:p>
-      <w:pPr>
-        <w:widowControl/>
-        <w:jc w:val="left"/>
-      </w:pPr>
-      <w:r>
-        <w:t xml:space="preserve">        terminationMessagePolicy: File</w:t>
-      </w:r>
-    </w:p>
-    <w:p>
-      <w:pPr>
-        <w:widowControl/>
-        <w:jc w:val="left"/>
-      </w:pPr>
-      <w:r>
-        <w:t xml:space="preserve">        volumeMounts:</w:t>
-      </w:r>
-    </w:p>
-    <w:p>
-      <w:pPr>
-        <w:widowControl/>
-        <w:jc w:val="left"/>
-      </w:pPr>
-      <w:r>
-        <w:t xml:space="preserve">        - mountPath: /usr/share/zoneinfo/Asia/Shanghai</w:t>
-      </w:r>
-    </w:p>
-    <w:p>
-      <w:pPr>
-        <w:widowControl/>
-        <w:jc w:val="left"/>
-      </w:pPr>
-      <w:r>
-        <w:t xml:space="preserve">          name: tz-config</w:t>
-      </w:r>
-    </w:p>
-    <w:p>
-      <w:pPr>
-        <w:widowControl/>
-        <w:jc w:val="left"/>
-      </w:pPr>
-      <w:r>
-        <w:t xml:space="preserve">        - mountPath: /etc/localtime</w:t>
-      </w:r>
-    </w:p>
-    <w:p>
-      <w:pPr>
-        <w:widowControl/>
-        <w:jc w:val="left"/>
-      </w:pPr>
-      <w:r>
-        <w:t xml:space="preserve">          name: tz-config</w:t>
-      </w:r>
-    </w:p>
-    <w:p>
-      <w:pPr>
-        <w:widowControl/>
-        <w:jc w:val="left"/>
-      </w:pPr>
-      <w:r>
-        <w:t xml:space="preserve">        - mountPath: /etc/timezone</w:t>
-      </w:r>
-    </w:p>
-    <w:p>
-      <w:pPr>
-        <w:widowControl/>
-        <w:jc w:val="left"/>
-      </w:pPr>
-      <w:r>
-        <w:t xml:space="preserve">          name: timezone</w:t>
-      </w:r>
-    </w:p>
-    <w:p>
-      <w:pPr>
-        <w:widowControl/>
-        <w:jc w:val="left"/>
-      </w:pPr>
-      <w:r>
-        <w:t xml:space="preserve">        - mountPath: /mnt</w:t>
-      </w:r>
-    </w:p>
-    <w:p>
-      <w:pPr>
-        <w:widowControl/>
-        <w:jc w:val="left"/>
-      </w:pPr>
-      <w:r>
-        <w:t xml:space="preserve">          name: config</w:t>
-      </w:r>
-    </w:p>
-    <w:p>
-      <w:pPr>
-        <w:widowControl/>
-        <w:jc w:val="left"/>
-      </w:pPr>
-      <w:r>
-        <w:lastRenderedPageBreak/>
-        <w:t xml:space="preserve">      dnsPolicy: ClusterFirst</w:t>
-      </w:r>
-    </w:p>
-    <w:p>
-      <w:pPr>
-        <w:widowControl/>
-        <w:jc w:val="left"/>
-      </w:pPr>
-      <w:r>
-        <w:t xml:space="preserve">      restartPolicy: Always</w:t>
-      </w:r>
-    </w:p>
-    <w:p>
-      <w:pPr>
-        <w:widowControl/>
-        <w:jc w:val="left"/>
-      </w:pPr>
-      <w:r>
-        <w:t xml:space="preserve">      schedulerName: default-scheduler</w:t>
-      </w:r>
-    </w:p>
-    <w:p>
-      <w:pPr>
-        <w:widowControl/>
-        <w:jc w:val="left"/>
-      </w:pPr>
-      <w:r>
-        <w:t xml:space="preserve">      securityContext: {}</w:t>
-      </w:r>
-    </w:p>
-    <w:p>
-      <w:pPr>
-        <w:widowControl/>
-        <w:jc w:val="left"/>
-      </w:pPr>
-      <w:r>
-        <w:t xml:space="preserve">      terminationGracePeriodSeconds: 30</w:t>
-      </w:r>
-    </w:p>
-    <w:p>
-      <w:pPr>
-        <w:widowControl/>
-        <w:jc w:val="left"/>
-      </w:pPr>
-      <w:r>
-        <w:t xml:space="preserve">      volumes:</w:t>
-      </w:r>
-    </w:p>
-    <w:p>
-      <w:pPr>
-        <w:widowControl/>
-        <w:jc w:val="left"/>
-      </w:pPr>
-      <w:r>
-        <w:t xml:space="preserve">      - hostPath:</w:t>
-      </w:r>
-    </w:p>
-    <w:p>
-      <w:pPr>
-        <w:widowControl/>
-        <w:jc w:val="left"/>
-      </w:pPr>
-      <w:r>
-        <w:t xml:space="preserve">          path: /usr/share/zoneinfo/Asia/Shanghai</w:t>
-      </w:r>
-    </w:p>
-    <w:p>
-      <w:pPr>
-        <w:widowControl/>
-        <w:jc w:val="left"/>
-      </w:pPr>
-      <w:r>
-        <w:t xml:space="preserve">          type: ""</w:t>
-      </w:r>
-    </w:p>
-    <w:p>
-      <w:pPr>
-        <w:widowControl/>
-        <w:jc w:val="left"/>
-      </w:pPr>
-      <w:r>
-        <w:t xml:space="preserve">        name: tz-config</w:t>
-      </w:r>
-    </w:p>
-    <w:p>
-      <w:pPr>
-        <w:widowControl/>
-        <w:jc w:val="left"/>
-      </w:pPr>
-      <w:r>
-        <w:t xml:space="preserve">      - hostPath:</w:t>
-      </w:r>
-    </w:p>
-    <w:p>
-      <w:pPr>
-        <w:widowControl/>
-        <w:jc w:val="left"/>
-      </w:pPr>
-      <w:r>
-        <w:t xml:space="preserve">          path: /etc/timezone</w:t>
-      </w:r>
-    </w:p>
-    <w:p>
-      <w:pPr>
-        <w:widowControl/>
-        <w:jc w:val="left"/>
-      </w:pPr>
-      <w:r>
-        <w:t xml:space="preserve">          type: ""</w:t>
-      </w:r>
-    </w:p>
-    <w:p>
-      <w:pPr>
-        <w:widowControl/>
-        <w:jc w:val="left"/>
-      </w:pPr>
-      <w:r>
-        <w:t xml:space="preserve">        name: timezone</w:t>
-      </w:r>
-    </w:p>
-    <w:p>
-      <w:pPr>
-        <w:widowControl/>
-        <w:jc w:val="left"/>
-      </w:pPr>
-      <w:r>
-        <w:t xml:space="preserve">      - configMap:</w:t>
-      </w:r>
-    </w:p>
-    <w:p>
-      <w:pPr>
-        <w:widowControl/>
-        <w:jc w:val="left"/>
-      </w:pPr>
-      <w:r>
-        <w:t xml:space="preserve">          defaultMode: 420</w:t>
-      </w:r>
-    </w:p>
-    <w:p>
-      <w:pPr>
-        <w:widowControl/>
-        <w:jc w:val="left"/>
-      </w:pPr>
-      <w:r>
-        <w:t xml:space="preserve">          name: blackbox-conf</w:t>
-      </w:r>
-    </w:p>
-    <w:p>
-      <w:pPr>
-        <w:widowControl/>
-        <w:jc w:val="left"/>
-      </w:pPr>
-      <w:r>
-        <w:t xml:space="preserve">        name: config</w:t>
-      </w:r>
-    </w:p>
-    <w:p>
-      <w:pPr>
-        <w:widowControl/>
-        <w:jc w:val="left"/>
-      </w:pPr>
-      <w:r>
-        <w:rPr>
-          <w:rFonts w:hint="eastAsia"/>
-        </w:rPr>
-        <w:t>---</w:t>
-      </w:r>
-    </w:p>
-    <w:p>
-      <w:pPr>
-        <w:widowControl/>
-        <w:jc w:val="left"/>
-      </w:pPr>
-      <w:r>
-        <w:t>apiVersion: v1</w:t>
-      </w:r>
-    </w:p>
-    <w:p>
-      <w:pPr>
-        <w:widowControl/>
-        <w:jc w:val="left"/>
-      </w:pPr>
-      <w:r>
-        <w:t>data:</w:t>
-      </w:r>
-    </w:p>
-    <w:p>
-      <w:pPr>
-        <w:widowControl/>
-        <w:jc w:val="left"/>
-      </w:pPr>
-      <w:r>
-        <w:t xml:space="preserve">  blackbox.yml: |-</w:t>
-      </w:r>
-    </w:p>
-    <w:p>
-      <w:pPr>
-        <w:widowControl/>
-        <w:jc w:val="left"/>
-      </w:pPr>
-      <w:r>
-        <w:t xml:space="preserve">    modules:</w:t>
-      </w:r>
-    </w:p>
-    <w:p>
-      <w:pPr>
-        <w:widowControl/>
-        <w:jc w:val="left"/>
-      </w:pPr>
-      <w:r>
-        <w:t xml:space="preserve">      http_2xx:</w:t>
-      </w:r>
-    </w:p>
-    <w:p>
-      <w:pPr>
-        <w:widowControl/>
-        <w:jc w:val="left"/>
-      </w:pPr>
-      <w:r>
-        <w:t xml:space="preserve">        prober: http</w:t>
-      </w:r>
-    </w:p>
-    <w:p>
-      <w:pPr>
-        <w:widowControl/>
-        <w:jc w:val="left"/>
-      </w:pPr>
-      <w:r>
-        <w:t xml:space="preserve">      http_post_2xx:</w:t>
-      </w:r>
-    </w:p>
-    <w:p>
-      <w:pPr>
-        <w:widowControl/>
-        <w:jc w:val="left"/>
-      </w:pPr>
-      <w:r>
-        <w:t xml:space="preserve">        prober: http</w:t>
-      </w:r>
-    </w:p>
-    <w:p>
-      <w:pPr>
-        <w:widowControl/>
-        <w:jc w:val="left"/>
-      </w:pPr>
-      <w:r>
-        <w:t xml:space="preserve">        http:</w:t>
-      </w:r>
-    </w:p>
-    <w:p>
-      <w:pPr>
-        <w:widowControl/>
-        <w:jc w:val="left"/>
-      </w:pPr>
-      <w:r>
-        <w:t xml:space="preserve">          method: POST</w:t>
-      </w:r>
-    </w:p>
-    <w:p>
-      <w:pPr>
-        <w:widowControl/>
-        <w:jc w:val="left"/>
-      </w:pPr>
-      <w:r>
-        <w:t xml:space="preserve">      tcp_connect:</w:t>
-      </w:r>
-    </w:p>
-    <w:p>
-      <w:pPr>
-        <w:widowControl/>
-        <w:jc w:val="left"/>
-      </w:pPr>
-      <w:r>
-        <w:t xml:space="preserve">        prober: tcp</w:t>
-      </w:r>
-    </w:p>
-    <w:p>
-      <w:pPr>
-        <w:widowControl/>
-        <w:jc w:val="left"/>
-      </w:pPr>
-      <w:r>
-        <w:t xml:space="preserve">      pop3s_banner:</w:t>
-      </w:r>
-    </w:p>
-    <w:p>
-      <w:pPr>
-        <w:widowControl/>
-        <w:jc w:val="left"/>
-      </w:pPr>
-      <w:r>
-        <w:t xml:space="preserve">        prober: tcp</w:t>
-      </w:r>
-    </w:p>
-    <w:p>
-      <w:pPr>
-        <w:widowControl/>
-        <w:jc w:val="left"/>
-      </w:pPr>
-      <w:r>
-        <w:t xml:space="preserve">        tcp:</w:t>
-      </w:r>
-    </w:p>
-    <w:p>
-      <w:pPr>
-        <w:widowControl/>
-        <w:jc w:val="left"/>
-      </w:pPr>
-      <w:r>
-        <w:t xml:space="preserve">          query_response:</w:t>
-      </w:r>
-    </w:p>
-    <w:p>
-      <w:pPr>
-        <w:widowControl/>
-        <w:jc w:val="left"/>
-      </w:pPr>
-      <w:r>
-        <w:t xml:space="preserve">          - expect: "^+OK"</w:t>
-      </w:r>
-    </w:p>
-    <w:p>
-      <w:pPr>
-        <w:widowControl/>
-        <w:jc w:val="left"/>
-      </w:pPr>
-      <w:r>
-        <w:t xml:space="preserve">          tls: true</w:t>
-      </w:r>
-    </w:p>
-    <w:p>
-      <w:pPr>
-        <w:widowControl/>
-        <w:jc w:val="left"/>
-      </w:pPr>
-      <w:r>
-        <w:t xml:space="preserve">          tls_config:</w:t>
-      </w:r>
-    </w:p>
-    <w:p>
-      <w:pPr>
-        <w:widowControl/>
-        <w:jc w:val="left"/>
-      </w:pPr>
-      <w:r>
-        <w:t xml:space="preserve">            insecure_skip_verify: false</w:t>
-      </w:r>
-    </w:p>
-    <w:p>
-      <w:pPr>
-        <w:widowControl/>
-        <w:jc w:val="left"/>
-      </w:pPr>
-      <w:r>
-        <w:t xml:space="preserve">      ssh_banner:</w:t>
-      </w:r>
-    </w:p>
-    <w:p>
-      <w:pPr>
-        <w:widowControl/>
-        <w:jc w:val="left"/>
-      </w:pPr>
-      <w:r>
-        <w:t xml:space="preserve">        prober: tcp</w:t>
-      </w:r>
-    </w:p>
-    <w:p>
-      <w:pPr>
-        <w:widowControl/>
-        <w:jc w:val="left"/>
-      </w:pPr>
-      <w:r>
-        <w:t xml:space="preserve">        tcp:</w:t>
-      </w:r>
-    </w:p>
-    <w:p>
-      <w:pPr>
-        <w:widowControl/>
-        <w:jc w:val="left"/>
-      </w:pPr>
-      <w:r>
-        <w:t xml:space="preserve">          query_response:</w:t>
-      </w:r>
-    </w:p>
-    <w:p>
-      <w:pPr>
-        <w:widowControl/>
-        <w:jc w:val="left"/>
-      </w:pPr>
-      <w:r>
-        <w:t xml:space="preserve">          - expect: "^SSH-2.0-"</w:t>
-      </w:r>
-    </w:p>
-    <w:p>
-      <w:pPr>
-        <w:widowControl/>
-        <w:jc w:val="left"/>
-      </w:pPr>
-      <w:r>
-        <w:lastRenderedPageBreak/>
-        <w:t xml:space="preserve">      irc_banner:</w:t>
-      </w:r>
-    </w:p>
-    <w:p>
-      <w:pPr>
-        <w:widowControl/>
-        <w:jc w:val="left"/>
-      </w:pPr>
-      <w:r>
-        <w:t xml:space="preserve">        prober: tcp</w:t>
-      </w:r>
-    </w:p>
-    <w:p>
-      <w:pPr>
-        <w:widowControl/>
-        <w:jc w:val="left"/>
-      </w:pPr>
-      <w:r>
-        <w:t xml:space="preserve">        tcp:</w:t>
-      </w:r>
-    </w:p>
-    <w:p>
-      <w:pPr>
-        <w:widowControl/>
-        <w:jc w:val="left"/>
-      </w:pPr>
-      <w:r>
-        <w:t xml:space="preserve">          query_response:</w:t>
-      </w:r>
-    </w:p>
-    <w:p>
-      <w:pPr>
-        <w:widowControl/>
-        <w:jc w:val="left"/>
-      </w:pPr>
-      <w:r>
-        <w:t xml:space="preserve">          - send: "NICK prober"</w:t>
-      </w:r>
-    </w:p>
-    <w:p>
-      <w:pPr>
-        <w:widowControl/>
-        <w:jc w:val="left"/>
-      </w:pPr>
-      <w:r>
-        <w:t xml:space="preserve">          - send: "USER prober prober prober :prober"</w:t>
-      </w:r>
-    </w:p>
-    <w:p>
-      <w:pPr>
-        <w:widowControl/>
-        <w:jc w:val="left"/>
-      </w:pPr>
-      <w:r>
-        <w:t xml:space="preserve">          - expect: "PING :([^ ]+)"</w:t>
-      </w:r>
-    </w:p>
-    <w:p>
-      <w:pPr>
-        <w:widowControl/>
-        <w:jc w:val="left"/>
-      </w:pPr>
-      <w:r>
-        <w:t xml:space="preserve">            send: "PONG ${1}"</w:t>
-      </w:r>
-    </w:p>
-    <w:p>
-      <w:pPr>
-        <w:widowControl/>
-        <w:jc w:val="left"/>
-      </w:pPr>
-      <w:r>
-        <w:t xml:space="preserve">          - expect: "^:[^ ]+ 001"</w:t>
-      </w:r>
-    </w:p>
-    <w:p>
-      <w:pPr>
-        <w:widowControl/>
-        <w:jc w:val="left"/>
-      </w:pPr>
-      <w:r>
-        <w:t xml:space="preserve">      icmp:</w:t>
-      </w:r>
-    </w:p>
-    <w:p>
-      <w:pPr>
-        <w:widowControl/>
-        <w:jc w:val="left"/>
-      </w:pPr>
-      <w:r>
-        <w:t xml:space="preserve">        prober: icmp</w:t>
-      </w:r>
-    </w:p>
-    <w:p>
-      <w:pPr>
-        <w:widowControl/>
-        <w:jc w:val="left"/>
-      </w:pPr>
-      <w:r>
-        <w:t>kind: ConfigMap</w:t>
-      </w:r>
-    </w:p>
-    <w:p>
-      <w:pPr>
-        <w:widowControl/>
-        <w:jc w:val="left"/>
-      </w:pPr>
-      <w:r>
-        <w:t>metadata:</w:t>
-      </w:r>
-    </w:p>
-    <w:p>
-      <w:pPr>
-        <w:widowControl/>
-        <w:jc w:val="left"/>
-      </w:pPr>
-      <w:r>
-        <w:t xml:space="preserve">  creationTimestamp: "2020-05-13T13:44:52Z"</w:t>
-      </w:r>
-    </w:p>
-    <w:p>
-      <w:pPr>
-        <w:widowControl/>
-        <w:jc w:val="left"/>
-      </w:pPr>
-      <w:r>
-        <w:t xml:space="preserve">  name: blackbox-conf</w:t>
-      </w:r>
-    </w:p>
-    <w:p>
-      <w:pPr>
-        <w:widowControl/>
-        <w:jc w:val="left"/>
-      </w:pPr>
-      <w:r>
-        <w:t xml:space="preserve">  namespace: monitoring</w:t>
-      </w:r>
-    </w:p>
-    <w:p>
-      <w:pPr>
-        <w:widowControl/>
-        <w:jc w:val="left"/>
-      </w:pPr>
-      <w:r>
-        <w:rPr>
-          <w:rFonts w:hint="eastAsia"/>
-        </w:rPr>
-        <w:t>---</w:t>
-      </w:r>
-    </w:p>
-    <w:p>
-      <w:pPr>
-        <w:widowControl/>
-        <w:jc w:val="left"/>
-      </w:pPr>
-      <w:r>
-        <w:t>apiVersion: v1</w:t>
-      </w:r>
-    </w:p>
-    <w:p>
-      <w:pPr>
-        <w:widowControl/>
-        <w:jc w:val="left"/>
-      </w:pPr>
-      <w:r>
-        <w:t>kind: Service</w:t>
-      </w:r>
-    </w:p>
-    <w:p>
-      <w:pPr>
-        <w:widowControl/>
-        <w:jc w:val="left"/>
-      </w:pPr>
-      <w:r>
-        <w:t>metadata:</w:t>
-      </w:r>
-    </w:p>
-    <w:p>
-      <w:pPr>
-        <w:widowControl/>
-        <w:jc w:val="left"/>
-      </w:pPr>
-      <w:r>
-        <w:t xml:space="preserve">  creationTimestamp: "2020-05-13T13:46:29Z"</w:t>
-      </w:r>
-    </w:p>
-    <w:p>
-      <w:pPr>
-        <w:widowControl/>
-        <w:jc w:val="left"/>
-      </w:pPr>
-      <w:r>
-        <w:t xml:space="preserve">  labels:</w:t>
-      </w:r>
-    </w:p>
-    <w:p>
-      <w:pPr>
-        <w:widowControl/>
-        <w:jc w:val="left"/>
-      </w:pPr>
-      <w:r>
-        <w:t xml:space="preserve">    app: blackbox-exporter</w:t>
-      </w:r>
-    </w:p>
-    <w:p>
-      <w:pPr>
-        <w:widowControl/>
-        <w:jc w:val="left"/>
-      </w:pPr>
-      <w:r>
-        <w:t xml:space="preserve">  name: blackbox-exporter</w:t>
-      </w:r>
-    </w:p>
-    <w:p>
-      <w:pPr>
-        <w:widowControl/>
-        <w:jc w:val="left"/>
-      </w:pPr>
-      <w:r>
-        <w:t xml:space="preserve">  namespace: monitoring</w:t>
-      </w:r>
-    </w:p>
-    <w:p>
-      <w:pPr>
-        <w:widowControl/>
-        <w:jc w:val="left"/>
-      </w:pPr>
-      <w:r>
-        <w:t xml:space="preserve">  resourceVersion: "11572454"</w:t>
-      </w:r>
-    </w:p>
-    <w:p>
-      <w:pPr>
-        <w:widowControl/>
-        <w:jc w:val="left"/>
-      </w:pPr>
-      <w:r>
-        <w:t xml:space="preserve">  selfLink: /api/v1/namespaces/monitoring/services/blackbox-exporter</w:t>
-      </w:r>
-    </w:p>
-    <w:p>
-      <w:pPr>
-        <w:widowControl/>
-        <w:jc w:val="left"/>
-      </w:pPr>
-      <w:r>
-        <w:t xml:space="preserve">  uid: 3c5f01eb-b331-4455-956a-9c9a331f2906</w:t>
-      </w:r>
-    </w:p>
-    <w:p>
-      <w:pPr>
-        <w:widowControl/>
-        <w:jc w:val="left"/>
-      </w:pPr>
-      <w:r>
-        <w:t>spec:</w:t>
-      </w:r>
-    </w:p>
-    <w:p>
-      <w:pPr>
-        <w:widowControl/>
-        <w:jc w:val="left"/>
-      </w:pPr>
-      <w:r>
-        <w:t xml:space="preserve">  ports:</w:t>
-      </w:r>
-    </w:p>
-    <w:p>
-      <w:pPr>
-        <w:widowControl/>
-        <w:jc w:val="left"/>
-      </w:pPr>
-      <w:r>
-        <w:t xml:space="preserve">  - name: container-1-web-1</w:t>
-      </w:r>
-    </w:p>
-    <w:p>
-      <w:pPr>
-        <w:widowControl/>
-        <w:jc w:val="left"/>
-      </w:pPr>
-      <w:r>
-        <w:t xml:space="preserve">    port: 9115</w:t>
-      </w:r>
-    </w:p>
-    <w:p>
-      <w:pPr>
-        <w:widowControl/>
-        <w:jc w:val="left"/>
-      </w:pPr>
-      <w:r>
-        <w:t xml:space="preserve">    protocol: TCP</w:t>
-      </w:r>
-    </w:p>
-    <w:p>
-      <w:pPr>
-        <w:widowControl/>
-        <w:jc w:val="left"/>
-      </w:pPr>
-      <w:r>
-        <w:t xml:space="preserve">    targetPort: 9115</w:t>
-      </w:r>
-    </w:p>
-    <w:p>
-      <w:pPr>
-        <w:widowControl/>
-        <w:jc w:val="left"/>
-      </w:pPr>
-      <w:r>
-        <w:t xml:space="preserve">  selector:</w:t>
-      </w:r>
-    </w:p>
-    <w:p>
-      <w:pPr>
-        <w:widowControl/>
-        <w:jc w:val="left"/>
-      </w:pPr>
-      <w:r>
-        <w:t xml:space="preserve">    app: blackbox-exporter</w:t>
-      </w:r>
-    </w:p>
-    <w:p>
-      <w:pPr>
-        <w:widowControl/>
-        <w:jc w:val="left"/>
-      </w:pPr>
-      <w:r>
-        <w:t xml:space="preserve">  sessionAffinity: None</w:t>
-      </w:r>
-    </w:p>
-    <w:p>
-      <w:pPr>
-        <w:widowControl/>
-        <w:jc w:val="left"/>
-      </w:pPr>
-      <w:r>
-        <w:t xml:space="preserve">  type: ClusterIP</w:t>
-      </w:r>
-    </w:p>
-    <w:p>
-      <w:pPr>
-        <w:widowControl/>
-        <w:jc w:val="left"/>
-      </w:pPr>
-    </w:p>
-    <w:p>
-      <w:pPr>
-        <w:widowControl/>
-        <w:jc w:val="left"/>
-      </w:pPr>
-    </w:p>
-    <w:p>
-      <w:pPr>
-        <w:widowControl/>
-        <w:jc w:val="left"/>
-      </w:pPr>
       <w:hyperlink r:id="rId19" w:history="1">
         <w:r>
           <w:rPr>
@@ -5515,7 +4174,1419 @@
         <w:widowControl/>
         <w:jc w:val="left"/>
       </w:pPr>
+      <w:r>
+        <w:t>apiVersion: apps/v1</w:t>
+      </w:r>
+    </w:p>
+    <w:p>
+      <w:pPr>
+        <w:widowControl/>
+        <w:jc w:val="left"/>
+      </w:pPr>
+      <w:r>
+        <w:t>kind: Deployment</w:t>
+      </w:r>
+    </w:p>
+    <w:p>
+      <w:pPr>
+        <w:widowControl/>
+        <w:jc w:val="left"/>
+      </w:pPr>
+      <w:r>
+        <w:t>metadata:</w:t>
+      </w:r>
+    </w:p>
+    <w:p>
+      <w:pPr>
+        <w:widowControl/>
+        <w:jc w:val="left"/>
+      </w:pPr>
+      <w:r>
+        <w:t xml:space="preserve">  annotations:</w:t>
+      </w:r>
+    </w:p>
+    <w:p>
+      <w:pPr>
+        <w:widowControl/>
+        <w:jc w:val="left"/>
+      </w:pPr>
+      <w:r>
+        <w:t xml:space="preserve">    deployment.kubernetes.io/revision: "1"</w:t>
+      </w:r>
+    </w:p>
+    <w:p>
+      <w:pPr>
+        <w:widowControl/>
+        <w:jc w:val="left"/>
+      </w:pPr>
+      <w:r>
+        <w:t xml:space="preserve">  creationTimestamp: "2020-05-13T13:46:29Z"</w:t>
+      </w:r>
+    </w:p>
+    <w:p>
+      <w:pPr>
+        <w:widowControl/>
+        <w:jc w:val="left"/>
+      </w:pPr>
+      <w:r>
+        <w:t xml:space="preserve">  generation: 1</w:t>
+      </w:r>
+    </w:p>
+    <w:p>
+      <w:pPr>
+        <w:widowControl/>
+        <w:jc w:val="left"/>
+      </w:pPr>
+      <w:r>
+        <w:t xml:space="preserve">  labels:</w:t>
+      </w:r>
+    </w:p>
+    <w:p>
+      <w:pPr>
+        <w:widowControl/>
+        <w:jc w:val="left"/>
+      </w:pPr>
+      <w:r>
+        <w:t xml:space="preserve">    app: blackbox-exporter</w:t>
+      </w:r>
+    </w:p>
+    <w:p>
+      <w:pPr>
+        <w:widowControl/>
+        <w:jc w:val="left"/>
+      </w:pPr>
+      <w:r>
+        <w:t xml:space="preserve">  name: blackbox-exporter</w:t>
+      </w:r>
+    </w:p>
+    <w:p>
+      <w:pPr>
+        <w:widowControl/>
+        <w:jc w:val="left"/>
+      </w:pPr>
+      <w:r>
+        <w:t xml:space="preserve">  namespace: monitoring</w:t>
+      </w:r>
+    </w:p>
+    <w:p>
+      <w:pPr>
+        <w:widowControl/>
+        <w:jc w:val="left"/>
+      </w:pPr>
+      <w:r>
+        <w:t xml:space="preserve">  resourceVersion: "11572499"</w:t>
+      </w:r>
+    </w:p>
+    <w:p>
+      <w:pPr>
+        <w:widowControl/>
+        <w:jc w:val="left"/>
+      </w:pPr>
+      <w:r>
+        <w:t xml:space="preserve">  selfLink: /apis/apps/v1/namespaces/monitoring/deployments/blackbox-exporter</w:t>
+      </w:r>
+    </w:p>
+    <w:p>
+      <w:pPr>
+        <w:widowControl/>
+        <w:jc w:val="left"/>
+      </w:pPr>
+      <w:r>
+        <w:t xml:space="preserve">  uid: 2c192340-3be1-49db-945f-01a3f1c20576</w:t>
+      </w:r>
+    </w:p>
+    <w:p>
+      <w:pPr>
+        <w:widowControl/>
+        <w:jc w:val="left"/>
+      </w:pPr>
+      <w:r>
+        <w:t>spec:</w:t>
+      </w:r>
+    </w:p>
+    <w:p>
+      <w:pPr>
+        <w:widowControl/>
+        <w:jc w:val="left"/>
+      </w:pPr>
+      <w:r>
+        <w:t xml:space="preserve">  progressDeadlineSeconds: 600</w:t>
+      </w:r>
+    </w:p>
+    <w:p>
+      <w:pPr>
+        <w:widowControl/>
+        <w:jc w:val="left"/>
+      </w:pPr>
+      <w:r>
+        <w:t xml:space="preserve">  replicas: 1</w:t>
+      </w:r>
+    </w:p>
+    <w:p>
+      <w:pPr>
+        <w:widowControl/>
+        <w:jc w:val="left"/>
+      </w:pPr>
+      <w:r>
+        <w:t xml:space="preserve">  revisionHistoryLimit: 10</w:t>
+      </w:r>
+    </w:p>
+    <w:p>
+      <w:pPr>
+        <w:widowControl/>
+        <w:jc w:val="left"/>
+      </w:pPr>
+      <w:r>
+        <w:t xml:space="preserve">  selector:</w:t>
+      </w:r>
+    </w:p>
+    <w:p>
+      <w:pPr>
+        <w:widowControl/>
+        <w:jc w:val="left"/>
+      </w:pPr>
+      <w:r>
+        <w:t xml:space="preserve">    matchLabels:</w:t>
+      </w:r>
+    </w:p>
+    <w:p>
+      <w:pPr>
+        <w:widowControl/>
+        <w:jc w:val="left"/>
+      </w:pPr>
+      <w:r>
+        <w:t xml:space="preserve">      app: blackbox-exporter</w:t>
+      </w:r>
+    </w:p>
+    <w:p>
+      <w:pPr>
+        <w:widowControl/>
+        <w:jc w:val="left"/>
+      </w:pPr>
+      <w:r>
+        <w:t xml:space="preserve">  strategy:</w:t>
+      </w:r>
+    </w:p>
+    <w:p>
+      <w:pPr>
+        <w:widowControl/>
+        <w:jc w:val="left"/>
+      </w:pPr>
+      <w:r>
+        <w:t xml:space="preserve">    rollingUpdate:</w:t>
+      </w:r>
+    </w:p>
+    <w:p>
+      <w:pPr>
+        <w:widowControl/>
+        <w:jc w:val="left"/>
+      </w:pPr>
+      <w:r>
+        <w:t xml:space="preserve">      maxSurge: 1</w:t>
+      </w:r>
+    </w:p>
+    <w:p>
+      <w:pPr>
+        <w:widowControl/>
+        <w:jc w:val="left"/>
+      </w:pPr>
+      <w:r>
+        <w:t xml:space="preserve">      maxUnavailable: 0</w:t>
+      </w:r>
+    </w:p>
+    <w:p>
+      <w:pPr>
+        <w:widowControl/>
+        <w:jc w:val="left"/>
+      </w:pPr>
+      <w:r>
+        <w:t xml:space="preserve">    type: RollingUpdate</w:t>
+      </w:r>
+    </w:p>
+    <w:p>
+      <w:pPr>
+        <w:widowControl/>
+        <w:jc w:val="left"/>
+      </w:pPr>
+      <w:r>
+        <w:t xml:space="preserve">  template:</w:t>
+      </w:r>
+    </w:p>
+    <w:p>
+      <w:pPr>
+        <w:widowControl/>
+        <w:jc w:val="left"/>
+      </w:pPr>
+      <w:r>
+        <w:lastRenderedPageBreak/>
+        <w:t xml:space="preserve">    metadata:</w:t>
+      </w:r>
+    </w:p>
+    <w:p>
+      <w:pPr>
+        <w:widowControl/>
+        <w:jc w:val="left"/>
+      </w:pPr>
+      <w:r>
+        <w:t xml:space="preserve">      creationTimestamp: null</w:t>
+      </w:r>
+    </w:p>
+    <w:p>
+      <w:pPr>
+        <w:widowControl/>
+        <w:jc w:val="left"/>
+      </w:pPr>
+      <w:r>
+        <w:t xml:space="preserve">      labels:</w:t>
+      </w:r>
+    </w:p>
+    <w:p>
+      <w:pPr>
+        <w:widowControl/>
+        <w:jc w:val="left"/>
+      </w:pPr>
+      <w:r>
+        <w:t xml:space="preserve">        app: blackbox-exporter</w:t>
+      </w:r>
+    </w:p>
+    <w:p>
+      <w:pPr>
+        <w:widowControl/>
+        <w:jc w:val="left"/>
+      </w:pPr>
+      <w:r>
+        <w:t xml:space="preserve">    spec:</w:t>
+      </w:r>
+    </w:p>
+    <w:p>
+      <w:pPr>
+        <w:widowControl/>
+        <w:jc w:val="left"/>
+      </w:pPr>
+      <w:r>
+        <w:t xml:space="preserve">      containers:</w:t>
+      </w:r>
+    </w:p>
+    <w:p>
+      <w:pPr>
+        <w:widowControl/>
+        <w:jc w:val="left"/>
+      </w:pPr>
+      <w:r>
+        <w:t xml:space="preserve">      - args:</w:t>
+      </w:r>
+    </w:p>
+    <w:p>
+      <w:pPr>
+        <w:widowControl/>
+        <w:jc w:val="left"/>
+      </w:pPr>
+      <w:r>
+        <w:t xml:space="preserve">        - --config.file=/mnt/blackbox.yml</w:t>
+      </w:r>
+    </w:p>
+    <w:p>
+      <w:pPr>
+        <w:widowControl/>
+        <w:jc w:val="left"/>
+      </w:pPr>
+      <w:r>
+        <w:t xml:space="preserve">        env:</w:t>
+      </w:r>
+    </w:p>
+    <w:p>
+      <w:pPr>
+        <w:widowControl/>
+        <w:jc w:val="left"/>
+      </w:pPr>
+      <w:r>
+        <w:t xml:space="preserve">        - name: TZ</w:t>
+      </w:r>
+    </w:p>
+    <w:p>
+      <w:pPr>
+        <w:widowControl/>
+        <w:jc w:val="left"/>
+      </w:pPr>
+      <w:r>
+        <w:t xml:space="preserve">          value: Asia/Shanghai</w:t>
+      </w:r>
+    </w:p>
+    <w:p>
+      <w:pPr>
+        <w:widowControl/>
+        <w:jc w:val="left"/>
+      </w:pPr>
+      <w:r>
+        <w:t xml:space="preserve">        - name: LANG</w:t>
+      </w:r>
+    </w:p>
+    <w:p>
+      <w:pPr>
+        <w:widowControl/>
+        <w:jc w:val="left"/>
+      </w:pPr>
+      <w:r>
+        <w:t xml:space="preserve">          value: C.UTF-8</w:t>
+      </w:r>
+    </w:p>
+    <w:p>
+      <w:pPr>
+        <w:widowControl/>
+        <w:jc w:val="left"/>
+      </w:pPr>
+      <w:r>
+        <w:t xml:space="preserve">        image: prom/blackbox-exporter:master</w:t>
+      </w:r>
+    </w:p>
+    <w:p>
+      <w:pPr>
+        <w:widowControl/>
+        <w:jc w:val="left"/>
+      </w:pPr>
+      <w:r>
+        <w:t xml:space="preserve">        imagePullPolicy: IfNotPresent</w:t>
+      </w:r>
+    </w:p>
+    <w:p>
+      <w:pPr>
+        <w:widowControl/>
+        <w:jc w:val="left"/>
+      </w:pPr>
+      <w:r>
+        <w:t xml:space="preserve">        lifecycle: {}</w:t>
+      </w:r>
+    </w:p>
+    <w:p>
+      <w:pPr>
+        <w:widowControl/>
+        <w:jc w:val="left"/>
+      </w:pPr>
+      <w:r>
+        <w:t xml:space="preserve">        name: blackbox-exporter</w:t>
+      </w:r>
+    </w:p>
+    <w:p>
+      <w:pPr>
+        <w:widowControl/>
+        <w:jc w:val="left"/>
+      </w:pPr>
+      <w:r>
+        <w:t xml:space="preserve">        ports:</w:t>
+      </w:r>
+    </w:p>
+    <w:p>
+      <w:pPr>
+        <w:widowControl/>
+        <w:jc w:val="left"/>
+      </w:pPr>
+      <w:r>
+        <w:t xml:space="preserve">        - containerPort: 9115</w:t>
+      </w:r>
+    </w:p>
+    <w:p>
+      <w:pPr>
+        <w:widowControl/>
+        <w:jc w:val="left"/>
+      </w:pPr>
+      <w:r>
+        <w:t xml:space="preserve">          name: web</w:t>
+      </w:r>
+    </w:p>
+    <w:p>
+      <w:pPr>
+        <w:widowControl/>
+        <w:jc w:val="left"/>
+      </w:pPr>
+      <w:r>
+        <w:t xml:space="preserve">          protocol: TCP</w:t>
+      </w:r>
+    </w:p>
+    <w:p>
+      <w:pPr>
+        <w:widowControl/>
+        <w:jc w:val="left"/>
+      </w:pPr>
+      <w:r>
+        <w:t xml:space="preserve">        resources:</w:t>
+      </w:r>
+    </w:p>
+    <w:p>
+      <w:pPr>
+        <w:widowControl/>
+        <w:jc w:val="left"/>
+      </w:pPr>
+      <w:r>
+        <w:t xml:space="preserve">          limits:</w:t>
+      </w:r>
+    </w:p>
+    <w:p>
+      <w:pPr>
+        <w:widowControl/>
+        <w:jc w:val="left"/>
+      </w:pPr>
+      <w:r>
+        <w:t xml:space="preserve">            cpu: 324m</w:t>
+      </w:r>
+    </w:p>
+    <w:p>
+      <w:pPr>
+        <w:widowControl/>
+        <w:jc w:val="left"/>
+      </w:pPr>
+      <w:r>
+        <w:t xml:space="preserve">            memory: 443Mi</w:t>
+      </w:r>
+    </w:p>
+    <w:p>
+      <w:pPr>
+        <w:widowControl/>
+        <w:jc w:val="left"/>
+      </w:pPr>
+      <w:r>
+        <w:t xml:space="preserve">          requests:</w:t>
+      </w:r>
+    </w:p>
+    <w:p>
+      <w:pPr>
+        <w:widowControl/>
+        <w:jc w:val="left"/>
+      </w:pPr>
+      <w:r>
+        <w:t xml:space="preserve">            cpu: 10m</w:t>
+      </w:r>
+    </w:p>
+    <w:p>
+      <w:pPr>
+        <w:widowControl/>
+        <w:jc w:val="left"/>
+      </w:pPr>
+      <w:r>
+        <w:t xml:space="preserve">            memory: 10Mi</w:t>
+      </w:r>
+    </w:p>
+    <w:p>
+      <w:pPr>
+        <w:widowControl/>
+        <w:jc w:val="left"/>
+      </w:pPr>
+      <w:r>
+        <w:t xml:space="preserve">        securityContext:</w:t>
+      </w:r>
+    </w:p>
+    <w:p>
+      <w:pPr>
+        <w:widowControl/>
+        <w:jc w:val="left"/>
+      </w:pPr>
+      <w:r>
+        <w:t xml:space="preserve">          allowPrivilegeEscalation: false</w:t>
+      </w:r>
+    </w:p>
+    <w:p>
+      <w:pPr>
+        <w:widowControl/>
+        <w:jc w:val="left"/>
+      </w:pPr>
+      <w:r>
+        <w:t xml:space="preserve">          privileged: false</w:t>
+      </w:r>
+    </w:p>
+    <w:p>
+      <w:pPr>
+        <w:widowControl/>
+        <w:jc w:val="left"/>
+      </w:pPr>
+      <w:r>
+        <w:t xml:space="preserve">          readOnlyRootFilesystem: false</w:t>
+      </w:r>
+    </w:p>
+    <w:p>
+      <w:pPr>
+        <w:widowControl/>
+        <w:jc w:val="left"/>
+      </w:pPr>
+      <w:r>
+        <w:t xml:space="preserve">          runAsNonRoot: false</w:t>
+      </w:r>
+    </w:p>
+    <w:p>
+      <w:pPr>
+        <w:widowControl/>
+        <w:jc w:val="left"/>
+      </w:pPr>
+      <w:r>
+        <w:t xml:space="preserve">        terminationMessagePath: /dev/termination-log</w:t>
+      </w:r>
+    </w:p>
+    <w:p>
+      <w:pPr>
+        <w:widowControl/>
+        <w:jc w:val="left"/>
+      </w:pPr>
+      <w:r>
+        <w:t xml:space="preserve">        terminationMessagePolicy: File</w:t>
+      </w:r>
+    </w:p>
+    <w:p>
+      <w:pPr>
+        <w:widowControl/>
+        <w:jc w:val="left"/>
+      </w:pPr>
+      <w:r>
+        <w:t xml:space="preserve">        volumeMounts:</w:t>
+      </w:r>
+    </w:p>
+    <w:p>
+      <w:pPr>
+        <w:widowControl/>
+        <w:jc w:val="left"/>
+      </w:pPr>
+      <w:r>
+        <w:t xml:space="preserve">        - mountPath: /usr/share/zoneinfo/Asia/Shanghai</w:t>
+      </w:r>
+    </w:p>
+    <w:p>
+      <w:pPr>
+        <w:widowControl/>
+        <w:jc w:val="left"/>
+      </w:pPr>
+      <w:r>
+        <w:t xml:space="preserve">          name: tz-config</w:t>
+      </w:r>
+    </w:p>
+    <w:p>
+      <w:pPr>
+        <w:widowControl/>
+        <w:jc w:val="left"/>
+      </w:pPr>
+      <w:r>
+        <w:t xml:space="preserve">        - mountPath: /etc/localtime</w:t>
+      </w:r>
+    </w:p>
+    <w:p>
+      <w:pPr>
+        <w:widowControl/>
+        <w:jc w:val="left"/>
+      </w:pPr>
+      <w:r>
+        <w:t xml:space="preserve">          name: tz-config</w:t>
+      </w:r>
+    </w:p>
+    <w:p>
+      <w:pPr>
+        <w:widowControl/>
+        <w:jc w:val="left"/>
+      </w:pPr>
+      <w:r>
+        <w:t xml:space="preserve">        - mountPath: /etc/timezone</w:t>
+      </w:r>
+    </w:p>
+    <w:p>
+      <w:pPr>
+        <w:widowControl/>
+        <w:jc w:val="left"/>
+      </w:pPr>
+      <w:r>
+        <w:t xml:space="preserve">          name: timezone</w:t>
+      </w:r>
+    </w:p>
+    <w:p>
+      <w:pPr>
+        <w:widowControl/>
+        <w:jc w:val="left"/>
+      </w:pPr>
+      <w:r>
+        <w:t xml:space="preserve">        - mountPath: /mnt</w:t>
+      </w:r>
+    </w:p>
+    <w:p>
+      <w:pPr>
+        <w:widowControl/>
+        <w:jc w:val="left"/>
+      </w:pPr>
+      <w:r>
+        <w:t xml:space="preserve">          name: config</w:t>
+      </w:r>
+    </w:p>
+    <w:p>
+      <w:pPr>
+        <w:widowControl/>
+        <w:jc w:val="left"/>
+      </w:pPr>
+      <w:r>
+        <w:lastRenderedPageBreak/>
+        <w:t xml:space="preserve">      dnsPolicy: ClusterFirst</w:t>
+      </w:r>
+    </w:p>
+    <w:p>
+      <w:pPr>
+        <w:widowControl/>
+        <w:jc w:val="left"/>
+      </w:pPr>
+      <w:r>
+        <w:t xml:space="preserve">      restartPolicy: Always</w:t>
+      </w:r>
+    </w:p>
+    <w:p>
+      <w:pPr>
+        <w:widowControl/>
+        <w:jc w:val="left"/>
+      </w:pPr>
+      <w:r>
+        <w:t xml:space="preserve">      schedulerName: default-scheduler</w:t>
+      </w:r>
+    </w:p>
+    <w:p>
+      <w:pPr>
+        <w:widowControl/>
+        <w:jc w:val="left"/>
+      </w:pPr>
+      <w:r>
+        <w:t xml:space="preserve">      securityContext: {}</w:t>
+      </w:r>
+    </w:p>
+    <w:p>
+      <w:pPr>
+        <w:widowControl/>
+        <w:jc w:val="left"/>
+      </w:pPr>
+      <w:r>
+        <w:t xml:space="preserve">      terminationGracePeriodSeconds: 30</w:t>
+      </w:r>
+    </w:p>
+    <w:p>
+      <w:pPr>
+        <w:widowControl/>
+        <w:jc w:val="left"/>
+      </w:pPr>
+      <w:r>
+        <w:t xml:space="preserve">      volumes:</w:t>
+      </w:r>
+    </w:p>
+    <w:p>
+      <w:pPr>
+        <w:widowControl/>
+        <w:jc w:val="left"/>
+      </w:pPr>
+      <w:r>
+        <w:t xml:space="preserve">      - hostPath:</w:t>
+      </w:r>
+    </w:p>
+    <w:p>
+      <w:pPr>
+        <w:widowControl/>
+        <w:jc w:val="left"/>
+      </w:pPr>
+      <w:r>
+        <w:t xml:space="preserve">          path: /usr/share/zoneinfo/Asia/Shanghai</w:t>
+      </w:r>
+    </w:p>
+    <w:p>
+      <w:pPr>
+        <w:widowControl/>
+        <w:jc w:val="left"/>
+      </w:pPr>
+      <w:r>
+        <w:t xml:space="preserve">          type: ""</w:t>
+      </w:r>
+    </w:p>
+    <w:p>
+      <w:pPr>
+        <w:widowControl/>
+        <w:jc w:val="left"/>
+      </w:pPr>
+      <w:r>
+        <w:t xml:space="preserve">        name: tz-config</w:t>
+      </w:r>
+    </w:p>
+    <w:p>
+      <w:pPr>
+        <w:widowControl/>
+        <w:jc w:val="left"/>
+      </w:pPr>
+      <w:r>
+        <w:t xml:space="preserve">      - hostPath:</w:t>
+      </w:r>
+    </w:p>
+    <w:p>
+      <w:pPr>
+        <w:widowControl/>
+        <w:jc w:val="left"/>
+      </w:pPr>
+      <w:r>
+        <w:t xml:space="preserve">          path: /etc/timezone</w:t>
+      </w:r>
+    </w:p>
+    <w:p>
+      <w:pPr>
+        <w:widowControl/>
+        <w:jc w:val="left"/>
+      </w:pPr>
+      <w:r>
+        <w:t xml:space="preserve">          type: ""</w:t>
+      </w:r>
+    </w:p>
+    <w:p>
+      <w:pPr>
+        <w:widowControl/>
+        <w:jc w:val="left"/>
+      </w:pPr>
+      <w:r>
+        <w:t xml:space="preserve">        name: timezone</w:t>
+      </w:r>
+    </w:p>
+    <w:p>
+      <w:pPr>
+        <w:widowControl/>
+        <w:jc w:val="left"/>
+      </w:pPr>
+      <w:r>
+        <w:t xml:space="preserve">      - configMap:</w:t>
+      </w:r>
+    </w:p>
+    <w:p>
+      <w:pPr>
+        <w:widowControl/>
+        <w:jc w:val="left"/>
+      </w:pPr>
+      <w:r>
+        <w:t xml:space="preserve">          defaultMode: 420</w:t>
+      </w:r>
+    </w:p>
+    <w:p>
+      <w:pPr>
+        <w:widowControl/>
+        <w:jc w:val="left"/>
+      </w:pPr>
+      <w:r>
+        <w:t xml:space="preserve">          name: blackbox-conf</w:t>
+      </w:r>
+    </w:p>
+    <w:p>
+      <w:pPr>
+        <w:widowControl/>
+        <w:jc w:val="left"/>
+      </w:pPr>
+      <w:r>
+        <w:t xml:space="preserve">        name: config</w:t>
+      </w:r>
+    </w:p>
+    <w:p>
+      <w:pPr>
+        <w:widowControl/>
+        <w:jc w:val="left"/>
+      </w:pPr>
+      <w:r>
+        <w:rPr>
+          <w:rFonts w:hint="eastAsia"/>
+        </w:rPr>
+        <w:t>---</w:t>
+      </w:r>
+    </w:p>
+    <w:p>
+      <w:pPr>
+        <w:widowControl/>
+        <w:jc w:val="left"/>
+      </w:pPr>
+      <w:r>
+        <w:t>apiVersion: v1</w:t>
+      </w:r>
+    </w:p>
+    <w:p>
+      <w:pPr>
+        <w:widowControl/>
+        <w:jc w:val="left"/>
+      </w:pPr>
+      <w:r>
+        <w:t>data:</w:t>
+      </w:r>
+    </w:p>
+    <w:p>
+      <w:pPr>
+        <w:widowControl/>
+        <w:jc w:val="left"/>
+      </w:pPr>
+      <w:r>
+        <w:t xml:space="preserve">  blackbox.yml: |-</w:t>
+      </w:r>
+    </w:p>
+    <w:p>
+      <w:pPr>
+        <w:widowControl/>
+        <w:jc w:val="left"/>
+      </w:pPr>
+      <w:r>
+        <w:t xml:space="preserve">    modules:</w:t>
+      </w:r>
+    </w:p>
+    <w:p>
+      <w:pPr>
+        <w:widowControl/>
+        <w:jc w:val="left"/>
+      </w:pPr>
+      <w:r>
+        <w:t xml:space="preserve">      http_2xx:</w:t>
+      </w:r>
+    </w:p>
+    <w:p>
+      <w:pPr>
+        <w:widowControl/>
+        <w:jc w:val="left"/>
+      </w:pPr>
+      <w:r>
+        <w:t xml:space="preserve">        prober: http</w:t>
+      </w:r>
+    </w:p>
+    <w:p>
+      <w:pPr>
+        <w:widowControl/>
+        <w:jc w:val="left"/>
+      </w:pPr>
+      <w:r>
+        <w:t xml:space="preserve">      http_post_2xx:</w:t>
+      </w:r>
+    </w:p>
+    <w:p>
+      <w:pPr>
+        <w:widowControl/>
+        <w:jc w:val="left"/>
+      </w:pPr>
+      <w:r>
+        <w:t xml:space="preserve">        prober: http</w:t>
+      </w:r>
+    </w:p>
+    <w:p>
+      <w:pPr>
+        <w:widowControl/>
+        <w:jc w:val="left"/>
+      </w:pPr>
+      <w:r>
+        <w:t xml:space="preserve">        http:</w:t>
+      </w:r>
+    </w:p>
+    <w:p>
+      <w:pPr>
+        <w:widowControl/>
+        <w:jc w:val="left"/>
+      </w:pPr>
+      <w:r>
+        <w:t xml:space="preserve">          method: POST</w:t>
+      </w:r>
+    </w:p>
+    <w:p>
+      <w:pPr>
+        <w:widowControl/>
+        <w:jc w:val="left"/>
+      </w:pPr>
+      <w:r>
+        <w:t xml:space="preserve">      tcp_connect:</w:t>
+      </w:r>
+    </w:p>
+    <w:p>
+      <w:pPr>
+        <w:widowControl/>
+        <w:jc w:val="left"/>
+      </w:pPr>
+      <w:r>
+        <w:t xml:space="preserve">        prober: tcp</w:t>
+      </w:r>
+    </w:p>
+    <w:p>
+      <w:pPr>
+        <w:widowControl/>
+        <w:jc w:val="left"/>
+      </w:pPr>
+      <w:r>
+        <w:t xml:space="preserve">      pop3s_banner:</w:t>
+      </w:r>
+    </w:p>
+    <w:p>
+      <w:pPr>
+        <w:widowControl/>
+        <w:jc w:val="left"/>
+      </w:pPr>
+      <w:r>
+        <w:t xml:space="preserve">        prober: tcp</w:t>
+      </w:r>
+    </w:p>
+    <w:p>
+      <w:pPr>
+        <w:widowControl/>
+        <w:jc w:val="left"/>
+      </w:pPr>
+      <w:r>
+        <w:t xml:space="preserve">        tcp:</w:t>
+      </w:r>
+    </w:p>
+    <w:p>
+      <w:pPr>
+        <w:widowControl/>
+        <w:jc w:val="left"/>
+      </w:pPr>
+      <w:r>
+        <w:t xml:space="preserve">          query_response:</w:t>
+      </w:r>
+    </w:p>
+    <w:p>
+      <w:pPr>
+        <w:widowControl/>
+        <w:jc w:val="left"/>
+      </w:pPr>
+      <w:r>
+        <w:t xml:space="preserve">          - expect: "^+OK"</w:t>
+      </w:r>
+    </w:p>
+    <w:p>
+      <w:pPr>
+        <w:widowControl/>
+        <w:jc w:val="left"/>
+      </w:pPr>
+      <w:r>
+        <w:t xml:space="preserve">          tls: true</w:t>
+      </w:r>
+    </w:p>
+    <w:p>
+      <w:pPr>
+        <w:widowControl/>
+        <w:jc w:val="left"/>
+      </w:pPr>
+      <w:r>
+        <w:t xml:space="preserve">          tls_config:</w:t>
+      </w:r>
+    </w:p>
+    <w:p>
+      <w:pPr>
+        <w:widowControl/>
+        <w:jc w:val="left"/>
+      </w:pPr>
+      <w:r>
+        <w:t xml:space="preserve">            insecure_skip_verify: false</w:t>
+      </w:r>
+    </w:p>
+    <w:p>
+      <w:pPr>
+        <w:widowControl/>
+        <w:jc w:val="left"/>
+      </w:pPr>
+      <w:r>
+        <w:t xml:space="preserve">      ssh_banner:</w:t>
+      </w:r>
+    </w:p>
+    <w:p>
+      <w:pPr>
+        <w:widowControl/>
+        <w:jc w:val="left"/>
+      </w:pPr>
+      <w:r>
+        <w:t xml:space="preserve">        prober: tcp</w:t>
+      </w:r>
+    </w:p>
+    <w:p>
+      <w:pPr>
+        <w:widowControl/>
+        <w:jc w:val="left"/>
+      </w:pPr>
+      <w:r>
+        <w:t xml:space="preserve">        tcp:</w:t>
+      </w:r>
+    </w:p>
+    <w:p>
+      <w:pPr>
+        <w:widowControl/>
+        <w:jc w:val="left"/>
+      </w:pPr>
+      <w:r>
+        <w:t xml:space="preserve">          query_response:</w:t>
+      </w:r>
+    </w:p>
+    <w:p>
+      <w:pPr>
+        <w:widowControl/>
+        <w:jc w:val="left"/>
+      </w:pPr>
+      <w:r>
+        <w:t xml:space="preserve">          - expect: "^SSH-2.0-"</w:t>
+      </w:r>
+    </w:p>
+    <w:p>
+      <w:pPr>
+        <w:widowControl/>
+        <w:jc w:val="left"/>
+      </w:pPr>
+      <w:r>
+        <w:lastRenderedPageBreak/>
+        <w:t xml:space="preserve">      irc_banner:</w:t>
+      </w:r>
+    </w:p>
+    <w:p>
+      <w:pPr>
+        <w:widowControl/>
+        <w:jc w:val="left"/>
+      </w:pPr>
+      <w:r>
+        <w:t xml:space="preserve">        prober: tcp</w:t>
+      </w:r>
+    </w:p>
+    <w:p>
+      <w:pPr>
+        <w:widowControl/>
+        <w:jc w:val="left"/>
+      </w:pPr>
+      <w:r>
+        <w:t xml:space="preserve">        tcp:</w:t>
+      </w:r>
+    </w:p>
+    <w:p>
+      <w:pPr>
+        <w:widowControl/>
+        <w:jc w:val="left"/>
+      </w:pPr>
+      <w:r>
+        <w:t xml:space="preserve">          query_response:</w:t>
+      </w:r>
+    </w:p>
+    <w:p>
+      <w:pPr>
+        <w:widowControl/>
+        <w:jc w:val="left"/>
+      </w:pPr>
+      <w:r>
+        <w:t xml:space="preserve">          - send: "NICK prober"</w:t>
+      </w:r>
+    </w:p>
+    <w:p>
+      <w:pPr>
+        <w:widowControl/>
+        <w:jc w:val="left"/>
+      </w:pPr>
+      <w:r>
+        <w:t xml:space="preserve">          - send: "USER prober prober prober :prober"</w:t>
+      </w:r>
+    </w:p>
+    <w:p>
+      <w:pPr>
+        <w:widowControl/>
+        <w:jc w:val="left"/>
+      </w:pPr>
+      <w:r>
+        <w:t xml:space="preserve">          - expect: "PING :([^ ]+)"</w:t>
+      </w:r>
+    </w:p>
+    <w:p>
+      <w:pPr>
+        <w:widowControl/>
+        <w:jc w:val="left"/>
+      </w:pPr>
+      <w:r>
+        <w:t xml:space="preserve">            send: "PONG ${1}"</w:t>
+      </w:r>
+    </w:p>
+    <w:p>
+      <w:pPr>
+        <w:widowControl/>
+        <w:jc w:val="left"/>
+      </w:pPr>
+      <w:r>
+        <w:t xml:space="preserve">          - expect: "^:[^ ]+ 001"</w:t>
+      </w:r>
+    </w:p>
+    <w:p>
+      <w:pPr>
+        <w:widowControl/>
+        <w:jc w:val="left"/>
+      </w:pPr>
+      <w:r>
+        <w:t xml:space="preserve">      icmp:</w:t>
+      </w:r>
+    </w:p>
+    <w:p>
+      <w:pPr>
+        <w:widowControl/>
+        <w:jc w:val="left"/>
+      </w:pPr>
+      <w:r>
+        <w:t xml:space="preserve">        prober: icmp</w:t>
+      </w:r>
+    </w:p>
+    <w:p>
+      <w:pPr>
+        <w:widowControl/>
+        <w:jc w:val="left"/>
+      </w:pPr>
+      <w:r>
+        <w:t>kind: ConfigMap</w:t>
+      </w:r>
+    </w:p>
+    <w:p>
+      <w:pPr>
+        <w:widowControl/>
+        <w:jc w:val="left"/>
+      </w:pPr>
+      <w:r>
+        <w:t>metadata:</w:t>
+      </w:r>
+    </w:p>
+    <w:p>
+      <w:pPr>
+        <w:widowControl/>
+        <w:jc w:val="left"/>
+      </w:pPr>
+      <w:r>
+        <w:t xml:space="preserve">  creationTimestamp: "2020-05-13T13:44:52Z"</w:t>
+      </w:r>
+    </w:p>
+    <w:p>
+      <w:pPr>
+        <w:widowControl/>
+        <w:jc w:val="left"/>
+      </w:pPr>
+      <w:r>
+        <w:t xml:space="preserve">  name: blackbox-conf</w:t>
+      </w:r>
+    </w:p>
+    <w:p>
+      <w:pPr>
+        <w:widowControl/>
+        <w:jc w:val="left"/>
+      </w:pPr>
+      <w:r>
+        <w:t xml:space="preserve">  namespace: monitoring</w:t>
+      </w:r>
+    </w:p>
+    <w:p>
+      <w:pPr>
+        <w:widowControl/>
+        <w:jc w:val="left"/>
+      </w:pPr>
+      <w:r>
+        <w:rPr>
+          <w:rFonts w:hint="eastAsia"/>
+        </w:rPr>
+        <w:t>---</w:t>
+      </w:r>
+    </w:p>
+    <w:p>
+      <w:pPr>
+        <w:widowControl/>
+        <w:jc w:val="left"/>
+      </w:pPr>
+      <w:r>
+        <w:t>apiVersion: v1</w:t>
+      </w:r>
+    </w:p>
+    <w:p>
+      <w:pPr>
+        <w:widowControl/>
+        <w:jc w:val="left"/>
+      </w:pPr>
+      <w:r>
+        <w:t>kind: Service</w:t>
+      </w:r>
+    </w:p>
+    <w:p>
+      <w:pPr>
+        <w:widowControl/>
+        <w:jc w:val="left"/>
+      </w:pPr>
+      <w:r>
+        <w:t>metadata:</w:t>
+      </w:r>
+    </w:p>
+    <w:p>
+      <w:pPr>
+        <w:widowControl/>
+        <w:jc w:val="left"/>
+      </w:pPr>
+      <w:r>
+        <w:t xml:space="preserve">  creationTimestamp: "2020-05-13T13:46:29Z"</w:t>
+      </w:r>
+    </w:p>
+    <w:p>
+      <w:pPr>
+        <w:widowControl/>
+        <w:jc w:val="left"/>
+      </w:pPr>
+      <w:r>
+        <w:t xml:space="preserve">  labels:</w:t>
+      </w:r>
+    </w:p>
+    <w:p>
+      <w:pPr>
+        <w:widowControl/>
+        <w:jc w:val="left"/>
+      </w:pPr>
+      <w:r>
+        <w:t xml:space="preserve">    app: blackbox-exporter</w:t>
+      </w:r>
+    </w:p>
+    <w:p>
+      <w:pPr>
+        <w:widowControl/>
+        <w:jc w:val="left"/>
+      </w:pPr>
+      <w:r>
+        <w:t xml:space="preserve">  name: blackbox-exporter</w:t>
+      </w:r>
+    </w:p>
+    <w:p>
+      <w:pPr>
+        <w:widowControl/>
+        <w:jc w:val="left"/>
+      </w:pPr>
+      <w:r>
+        <w:t xml:space="preserve">  namespace: monitoring</w:t>
+      </w:r>
+    </w:p>
+    <w:p>
+      <w:pPr>
+        <w:widowControl/>
+        <w:jc w:val="left"/>
+      </w:pPr>
+      <w:r>
+        <w:t xml:space="preserve">  resourceVersion: "11572454"</w:t>
+      </w:r>
+    </w:p>
+    <w:p>
+      <w:pPr>
+        <w:widowControl/>
+        <w:jc w:val="left"/>
+      </w:pPr>
+      <w:r>
+        <w:t xml:space="preserve">  selfLink: /api/v1/namespaces/monitoring/services/blackbox-exporter</w:t>
+      </w:r>
+    </w:p>
+    <w:p>
+      <w:pPr>
+        <w:widowControl/>
+        <w:jc w:val="left"/>
+      </w:pPr>
+      <w:r>
+        <w:t xml:space="preserve">  uid: 3c5f01eb-b331-4455-956a-9c9a331f2906</w:t>
+      </w:r>
+    </w:p>
+    <w:p>
+      <w:pPr>
+        <w:widowControl/>
+        <w:jc w:val="left"/>
+      </w:pPr>
+      <w:r>
+        <w:t>spec:</w:t>
+      </w:r>
+    </w:p>
+    <w:p>
+      <w:pPr>
+        <w:widowControl/>
+        <w:jc w:val="left"/>
+      </w:pPr>
+      <w:r>
+        <w:t xml:space="preserve">  ports:</w:t>
+      </w:r>
+    </w:p>
+    <w:p>
+      <w:pPr>
+        <w:widowControl/>
+        <w:jc w:val="left"/>
+      </w:pPr>
+      <w:r>
+        <w:t xml:space="preserve">  - name: container-1-web-1</w:t>
+      </w:r>
+    </w:p>
+    <w:p>
+      <w:pPr>
+        <w:widowControl/>
+        <w:jc w:val="left"/>
+      </w:pPr>
+      <w:r>
+        <w:t xml:space="preserve">    port: 9115</w:t>
+      </w:r>
+    </w:p>
+    <w:p>
+      <w:pPr>
+        <w:widowControl/>
+        <w:jc w:val="left"/>
+      </w:pPr>
+      <w:r>
+        <w:t xml:space="preserve">    protocol: TCP</w:t>
+      </w:r>
+    </w:p>
+    <w:p>
+      <w:pPr>
+        <w:widowControl/>
+        <w:jc w:val="left"/>
+      </w:pPr>
+      <w:r>
+        <w:t xml:space="preserve">    targetPort: 9115</w:t>
+      </w:r>
+    </w:p>
+    <w:p>
+      <w:pPr>
+        <w:widowControl/>
+        <w:jc w:val="left"/>
+      </w:pPr>
+      <w:r>
+        <w:t xml:space="preserve">  selector:</w:t>
+      </w:r>
+    </w:p>
+    <w:p>
+      <w:pPr>
+        <w:widowControl/>
+        <w:jc w:val="left"/>
+      </w:pPr>
+      <w:r>
+        <w:t xml:space="preserve">    app: blackbox-exporter</w:t>
+      </w:r>
+    </w:p>
+    <w:p>
+      <w:pPr>
+        <w:widowControl/>
+        <w:jc w:val="left"/>
+      </w:pPr>
+      <w:r>
+        <w:t xml:space="preserve">  sessionAffinity: None</w:t>
+      </w:r>
+    </w:p>
+    <w:p>
+      <w:pPr>
+        <w:widowControl/>
+        <w:jc w:val="left"/>
+      </w:pPr>
+      <w:r>
+        <w:t xml:space="preserve">  type: ClusterIP</w:t>
+      </w:r>
+    </w:p>
+    <w:p>
+      <w:pPr>
+        <w:widowControl/>
+        <w:jc w:val="left"/>
+      </w:pPr>
+    </w:p>
+    <w:p>
+      <w:pPr>
+        <w:widowControl/>
+        <w:jc w:val="left"/>
+      </w:pPr>
+    </w:p>
+    <w:p>
+      <w:pPr>
+        <w:widowControl/>
+        <w:jc w:val="left"/>
+      </w:pPr>
       <w:hyperlink r:id="rId20" w:history="1">
+        <w:r>
+          <w:rPr>
+            <w:rStyle w:val="a3"/>
+          </w:rPr>
+          <w:t>https://github.com/prometheus/blackbox_exporter</w:t>
+        </w:r>
+      </w:hyperlink>
+    </w:p>
+    <w:p>
+      <w:pPr>
+        <w:widowControl/>
+        <w:jc w:val="left"/>
+      </w:pPr>
+      <w:hyperlink r:id="rId21" w:history="1">
         <w:r>
           <w:rPr>
             <w:rStyle w:val="a3"/>
@@ -5529,7 +5600,7 @@
         <w:widowControl/>
         <w:jc w:val="left"/>
       </w:pPr>
-      <w:hyperlink r:id="rId21" w:history="1">
+      <w:hyperlink r:id="rId22" w:history="1">
         <w:r>
           <w:rPr>
             <w:rStyle w:val="a3"/>
@@ -6143,7 +6214,7 @@
         <w:ind w:firstLine="420"/>
         <w:jc w:val="left"/>
       </w:pPr>
-      <w:hyperlink r:id="rId22" w:history="1">
+      <w:hyperlink r:id="rId23" w:history="1">
         <w:r>
           <w:rPr>
             <w:rStyle w:val="a3"/>
@@ -6165,7 +6236,7 @@
         <w:ind w:firstLine="420"/>
         <w:jc w:val="left"/>
       </w:pPr>
-      <w:hyperlink r:id="rId23" w:anchor="email_config" w:history="1">
+      <w:hyperlink r:id="rId24" w:anchor="email_config" w:history="1">
         <w:r>
           <w:rPr>
             <w:rStyle w:val="a3"/>
@@ -6239,7 +6310,6 @@
         <w:ind w:firstLine="420"/>
         <w:jc w:val="left"/>
         <w:rPr>
-          <w:rFonts w:hint="eastAsia"/>
           <w:color w:val="FF0000"/>
         </w:rPr>
       </w:pPr>
@@ -6963,15 +7033,7 @@
         <w:rPr>
           <w:color w:val="FF0000"/>
         </w:rPr>
-        <w:t xml:space="preserve">kubectl create secret generic  alertmanager-main --from-file=alertmanager.yaml </w:t>
-      </w:r>
-      <w:bookmarkStart w:id="0" w:name="_GoBack"/>
-      <w:bookmarkEnd w:id="0"/>
-      <w:r>
-        <w:rPr>
-          <w:color w:val="FF0000"/>
-        </w:rPr>
-        <w:t>-n monitoring --dry-run -o yaml | kubectl replace -f -</w:t>
+        <w:t>kubectl create secret generic  alertmanager-main --from-file=alertmanager.yaml -n monitoring --dry-run -o yaml | kubectl replace -f -</w:t>
       </w:r>
     </w:p>
     <w:p>
@@ -6993,7 +7055,7 @@
         </w:rPr>
         <w:t>告警模板配置：</w:t>
       </w:r>
-      <w:hyperlink r:id="rId24" w:history="1">
+      <w:hyperlink r:id="rId25" w:history="1">
         <w:r>
           <w:rPr>
             <w:rStyle w:val="a3"/>
@@ -7632,7 +7694,7 @@
         <w:widowControl/>
         <w:jc w:val="left"/>
       </w:pPr>
-      <w:hyperlink r:id="rId25" w:history="1">
+      <w:hyperlink r:id="rId26" w:history="1">
         <w:r>
           <w:rPr>
             <w:rStyle w:val="a3"/>
@@ -8689,7 +8751,7 @@
         <w:ind w:firstLine="420"/>
         <w:jc w:val="left"/>
       </w:pPr>
-      <w:hyperlink r:id="rId26" w:history="1">
+      <w:hyperlink r:id="rId27" w:history="1">
         <w:r>
           <w:rPr>
             <w:rStyle w:val="a3"/>
@@ -8860,7 +8922,7 @@
                     <pic:cNvPicPr/>
                   </pic:nvPicPr>
                   <pic:blipFill>
-                    <a:blip r:embed="rId27"/>
+                    <a:blip r:embed="rId28"/>
                     <a:stretch>
                       <a:fillRect/>
                     </a:stretch>
@@ -8981,7 +9043,7 @@
 </file>
 
 <file path=word/endnotes.xml><?xml version="1.0" encoding="utf-8"?>
-<w:endnotes xmlns:wpc="http://schemas.microsoft.com/office/word/2010/wordprocessingCanvas" xmlns:cx="http://schemas.microsoft.com/office/drawing/2014/chartex" xmlns:cx1="http://schemas.microsoft.com/office/drawing/2015/9/8/chartex" xmlns:mc="http://schemas.openxmlformats.org/markup-compatibility/2006" xmlns:o="urn:schemas-microsoft-com:office:office" xmlns:r="http://schemas.openxmlformats.org/officeDocument/2006/relationships" xmlns:m="http://schemas.openxmlformats.org/officeDocument/2006/math" xmlns:v="urn:schemas-microsoft-com:vml" xmlns:wp14="http://schemas.microsoft.com/office/word/2010/wordprocessingDrawing" xmlns:wp="http://schemas.openxmlformats.org/drawingml/2006/wordprocessingDrawing" xmlns:w10="urn:schemas-microsoft-com:office:word" xmlns:w="http://schemas.openxmlformats.org/wordprocessingml/2006/main" xmlns:w14="http://schemas.microsoft.com/office/word/2010/wordml" xmlns:w15="http://schemas.microsoft.com/office/word/2012/wordml" xmlns:w16se="http://schemas.microsoft.com/office/word/2015/wordml/symex" xmlns:wpg="http://schemas.microsoft.com/office/word/2010/wordprocessingGroup" xmlns:wpi="http://schemas.microsoft.com/office/word/2010/wordprocessingInk" xmlns:wne="http://schemas.microsoft.com/office/word/2006/wordml" xmlns:wps="http://schemas.microsoft.com/office/word/2010/wordprocessingShape" mc:Ignorable="w14 w15 w16se wp14">
+<w:endnotes xmlns:wpc="http://schemas.microsoft.com/office/word/2010/wordprocessingCanvas" xmlns:cx="http://schemas.microsoft.com/office/drawing/2014/chartex" xmlns:cx1="http://schemas.microsoft.com/office/drawing/2015/9/8/chartex" xmlns:cx2="http://schemas.microsoft.com/office/drawing/2015/10/21/chartex" xmlns:cx3="http://schemas.microsoft.com/office/drawing/2016/5/9/chartex" xmlns:cx4="http://schemas.microsoft.com/office/drawing/2016/5/10/chartex" xmlns:cx5="http://schemas.microsoft.com/office/drawing/2016/5/11/chartex" xmlns:cx6="http://schemas.microsoft.com/office/drawing/2016/5/12/chartex" xmlns:cx7="http://schemas.microsoft.com/office/drawing/2016/5/13/chartex" xmlns:cx8="http://schemas.microsoft.com/office/drawing/2016/5/14/chartex" xmlns:mc="http://schemas.openxmlformats.org/markup-compatibility/2006" xmlns:aink="http://schemas.microsoft.com/office/drawing/2016/ink" xmlns:am3d="http://schemas.microsoft.com/office/drawing/2017/model3d" xmlns:o="urn:schemas-microsoft-com:office:office" xmlns:r="http://schemas.openxmlformats.org/officeDocument/2006/relationships" xmlns:m="http://schemas.openxmlformats.org/officeDocument/2006/math" xmlns:v="urn:schemas-microsoft-com:vml" xmlns:wp14="http://schemas.microsoft.com/office/word/2010/wordprocessingDrawing" xmlns:wp="http://schemas.openxmlformats.org/drawingml/2006/wordprocessingDrawing" xmlns:w10="urn:schemas-microsoft-com:office:word" xmlns:w="http://schemas.openxmlformats.org/wordprocessingml/2006/main" xmlns:w14="http://schemas.microsoft.com/office/word/2010/wordml" xmlns:w15="http://schemas.microsoft.com/office/word/2012/wordml" xmlns:w16cid="http://schemas.microsoft.com/office/word/2016/wordml/cid" xmlns:w16se="http://schemas.microsoft.com/office/word/2015/wordml/symex" xmlns:wpg="http://schemas.microsoft.com/office/word/2010/wordprocessingGroup" xmlns:wpi="http://schemas.microsoft.com/office/word/2010/wordprocessingInk" xmlns:wne="http://schemas.microsoft.com/office/word/2006/wordml" xmlns:wps="http://schemas.microsoft.com/office/word/2010/wordprocessingShape" mc:Ignorable="w14 w15 w16se w16cid wp14">
   <w:endnote w:type="separator" w:id="-1">
     <w:p>
       <w:r>
@@ -9000,7 +9062,7 @@
 </file>
 
 <file path=word/footnotes.xml><?xml version="1.0" encoding="utf-8"?>
-<w:footnotes xmlns:wpc="http://schemas.microsoft.com/office/word/2010/wordprocessingCanvas" xmlns:cx="http://schemas.microsoft.com/office/drawing/2014/chartex" xmlns:cx1="http://schemas.microsoft.com/office/drawing/2015/9/8/chartex" xmlns:mc="http://schemas.openxmlformats.org/markup-compatibility/2006" xmlns:o="urn:schemas-microsoft-com:office:office" xmlns:r="http://schemas.openxmlformats.org/officeDocument/2006/relationships" xmlns:m="http://schemas.openxmlformats.org/officeDocument/2006/math" xmlns:v="urn:schemas-microsoft-com:vml" xmlns:wp14="http://schemas.microsoft.com/office/word/2010/wordprocessingDrawing" xmlns:wp="http://schemas.openxmlformats.org/drawingml/2006/wordprocessingDrawing" xmlns:w10="urn:schemas-microsoft-com:office:word" xmlns:w="http://schemas.openxmlformats.org/wordprocessingml/2006/main" xmlns:w14="http://schemas.microsoft.com/office/word/2010/wordml" xmlns:w15="http://schemas.microsoft.com/office/word/2012/wordml" xmlns:w16se="http://schemas.microsoft.com/office/word/2015/wordml/symex" xmlns:wpg="http://schemas.microsoft.com/office/word/2010/wordprocessingGroup" xmlns:wpi="http://schemas.microsoft.com/office/word/2010/wordprocessingInk" xmlns:wne="http://schemas.microsoft.com/office/word/2006/wordml" xmlns:wps="http://schemas.microsoft.com/office/word/2010/wordprocessingShape" mc:Ignorable="w14 w15 w16se wp14">
+<w:footnotes xmlns:wpc="http://schemas.microsoft.com/office/word/2010/wordprocessingCanvas" xmlns:cx="http://schemas.microsoft.com/office/drawing/2014/chartex" xmlns:cx1="http://schemas.microsoft.com/office/drawing/2015/9/8/chartex" xmlns:cx2="http://schemas.microsoft.com/office/drawing/2015/10/21/chartex" xmlns:cx3="http://schemas.microsoft.com/office/drawing/2016/5/9/chartex" xmlns:cx4="http://schemas.microsoft.com/office/drawing/2016/5/10/chartex" xmlns:cx5="http://schemas.microsoft.com/office/drawing/2016/5/11/chartex" xmlns:cx6="http://schemas.microsoft.com/office/drawing/2016/5/12/chartex" xmlns:cx7="http://schemas.microsoft.com/office/drawing/2016/5/13/chartex" xmlns:cx8="http://schemas.microsoft.com/office/drawing/2016/5/14/chartex" xmlns:mc="http://schemas.openxmlformats.org/markup-compatibility/2006" xmlns:aink="http://schemas.microsoft.com/office/drawing/2016/ink" xmlns:am3d="http://schemas.microsoft.com/office/drawing/2017/model3d" xmlns:o="urn:schemas-microsoft-com:office:office" xmlns:r="http://schemas.openxmlformats.org/officeDocument/2006/relationships" xmlns:m="http://schemas.openxmlformats.org/officeDocument/2006/math" xmlns:v="urn:schemas-microsoft-com:vml" xmlns:wp14="http://schemas.microsoft.com/office/word/2010/wordprocessingDrawing" xmlns:wp="http://schemas.openxmlformats.org/drawingml/2006/wordprocessingDrawing" xmlns:w10="urn:schemas-microsoft-com:office:word" xmlns:w="http://schemas.openxmlformats.org/wordprocessingml/2006/main" xmlns:w14="http://schemas.microsoft.com/office/word/2010/wordml" xmlns:w15="http://schemas.microsoft.com/office/word/2012/wordml" xmlns:w16cid="http://schemas.microsoft.com/office/word/2016/wordml/cid" xmlns:w16se="http://schemas.microsoft.com/office/word/2015/wordml/symex" xmlns:wpg="http://schemas.microsoft.com/office/word/2010/wordprocessingGroup" xmlns:wpi="http://schemas.microsoft.com/office/word/2010/wordprocessingInk" xmlns:wne="http://schemas.microsoft.com/office/word/2006/wordml" xmlns:wps="http://schemas.microsoft.com/office/word/2010/wordprocessingShape" mc:Ignorable="w14 w15 w16se w16cid wp14">
   <w:footnote w:type="separator" w:id="-1">
     <w:p>
       <w:r>
@@ -9019,7 +9081,7 @@
 </file>
 
 <file path=word/numbering.xml><?xml version="1.0" encoding="utf-8"?>
-<w:numbering xmlns:wpc="http://schemas.microsoft.com/office/word/2010/wordprocessingCanvas" xmlns:cx="http://schemas.microsoft.com/office/drawing/2014/chartex" xmlns:cx1="http://schemas.microsoft.com/office/drawing/2015/9/8/chartex" xmlns:mc="http://schemas.openxmlformats.org/markup-compatibility/2006" xmlns:o="urn:schemas-microsoft-com:office:office" xmlns:r="http://schemas.openxmlformats.org/officeDocument/2006/relationships" xmlns:m="http://schemas.openxmlformats.org/officeDocument/2006/math" xmlns:v="urn:schemas-microsoft-com:vml" xmlns:wp14="http://schemas.microsoft.com/office/word/2010/wordprocessingDrawing" xmlns:wp="http://schemas.openxmlformats.org/drawingml/2006/wordprocessingDrawing" xmlns:w10="urn:schemas-microsoft-com:office:word" xmlns:w="http://schemas.openxmlformats.org/wordprocessingml/2006/main" xmlns:w14="http://schemas.microsoft.com/office/word/2010/wordml" xmlns:w15="http://schemas.microsoft.com/office/word/2012/wordml" xmlns:w16se="http://schemas.microsoft.com/office/word/2015/wordml/symex" xmlns:wpg="http://schemas.microsoft.com/office/word/2010/wordprocessingGroup" xmlns:wpi="http://schemas.microsoft.com/office/word/2010/wordprocessingInk" xmlns:wne="http://schemas.microsoft.com/office/word/2006/wordml" xmlns:wps="http://schemas.microsoft.com/office/word/2010/wordprocessingShape" mc:Ignorable="w14 w15 w16se wp14">
+<w:numbering xmlns:wpc="http://schemas.microsoft.com/office/word/2010/wordprocessingCanvas" xmlns:cx="http://schemas.microsoft.com/office/drawing/2014/chartex" xmlns:cx1="http://schemas.microsoft.com/office/drawing/2015/9/8/chartex" xmlns:cx2="http://schemas.microsoft.com/office/drawing/2015/10/21/chartex" xmlns:cx3="http://schemas.microsoft.com/office/drawing/2016/5/9/chartex" xmlns:cx4="http://schemas.microsoft.com/office/drawing/2016/5/10/chartex" xmlns:cx5="http://schemas.microsoft.com/office/drawing/2016/5/11/chartex" xmlns:cx6="http://schemas.microsoft.com/office/drawing/2016/5/12/chartex" xmlns:cx7="http://schemas.microsoft.com/office/drawing/2016/5/13/chartex" xmlns:cx8="http://schemas.microsoft.com/office/drawing/2016/5/14/chartex" xmlns:mc="http://schemas.openxmlformats.org/markup-compatibility/2006" xmlns:aink="http://schemas.microsoft.com/office/drawing/2016/ink" xmlns:am3d="http://schemas.microsoft.com/office/drawing/2017/model3d" xmlns:o="urn:schemas-microsoft-com:office:office" xmlns:r="http://schemas.openxmlformats.org/officeDocument/2006/relationships" xmlns:m="http://schemas.openxmlformats.org/officeDocument/2006/math" xmlns:v="urn:schemas-microsoft-com:vml" xmlns:wp14="http://schemas.microsoft.com/office/word/2010/wordprocessingDrawing" xmlns:wp="http://schemas.openxmlformats.org/drawingml/2006/wordprocessingDrawing" xmlns:w10="urn:schemas-microsoft-com:office:word" xmlns:w="http://schemas.openxmlformats.org/wordprocessingml/2006/main" xmlns:w14="http://schemas.microsoft.com/office/word/2010/wordml" xmlns:w15="http://schemas.microsoft.com/office/word/2012/wordml" xmlns:w16cid="http://schemas.microsoft.com/office/word/2016/wordml/cid" xmlns:w16se="http://schemas.microsoft.com/office/word/2015/wordml/symex" xmlns:wpg="http://schemas.microsoft.com/office/word/2010/wordprocessingGroup" xmlns:wpi="http://schemas.microsoft.com/office/word/2010/wordprocessingInk" xmlns:wne="http://schemas.microsoft.com/office/word/2006/wordml" xmlns:wps="http://schemas.microsoft.com/office/word/2010/wordprocessingShape" mc:Ignorable="w14 w15 w16se w16cid wp14">
   <w:abstractNum w:abstractNumId="0" w15:restartNumberingAfterBreak="0">
     <w:nsid w:val="24481BDB"/>
     <w:multiLevelType w:val="hybridMultilevel"/>
@@ -9668,7 +9730,7 @@
 </file>
 
 <file path=word/styles.xml><?xml version="1.0" encoding="utf-8"?>
-<w:styles xmlns:mc="http://schemas.openxmlformats.org/markup-compatibility/2006" xmlns:r="http://schemas.openxmlformats.org/officeDocument/2006/relationships" xmlns:w="http://schemas.openxmlformats.org/wordprocessingml/2006/main" xmlns:w14="http://schemas.microsoft.com/office/word/2010/wordml" xmlns:w15="http://schemas.microsoft.com/office/word/2012/wordml" xmlns:w16se="http://schemas.microsoft.com/office/word/2015/wordml/symex" mc:Ignorable="w14 w15 w16se">
+<w:styles xmlns:mc="http://schemas.openxmlformats.org/markup-compatibility/2006" xmlns:r="http://schemas.openxmlformats.org/officeDocument/2006/relationships" xmlns:w="http://schemas.openxmlformats.org/wordprocessingml/2006/main" xmlns:w14="http://schemas.microsoft.com/office/word/2010/wordml" xmlns:w15="http://schemas.microsoft.com/office/word/2012/wordml" xmlns:w16cid="http://schemas.microsoft.com/office/word/2016/wordml/cid" xmlns:w16se="http://schemas.microsoft.com/office/word/2015/wordml/symex" mc:Ignorable="w14 w15 w16se w16cid">
   <w:docDefaults>
     <w:rPrDefault>
       <w:rPr>
@@ -9681,7 +9743,7 @@
     </w:rPrDefault>
     <w:pPrDefault/>
   </w:docDefaults>
-  <w:latentStyles w:defLockedState="0" w:defUIPriority="99" w:defSemiHidden="0" w:defUnhideWhenUsed="0" w:defQFormat="0" w:count="371">
+  <w:latentStyles w:defLockedState="0" w:defUIPriority="99" w:defSemiHidden="0" w:defUnhideWhenUsed="0" w:defQFormat="0" w:count="376">
     <w:lsdException w:name="Normal" w:uiPriority="0" w:qFormat="1"/>
     <w:lsdException w:name="heading 1" w:uiPriority="9" w:qFormat="1"/>
     <w:lsdException w:name="heading 2" w:semiHidden="1" w:uiPriority="9" w:unhideWhenUsed="1" w:qFormat="1"/>
@@ -9787,7 +9849,6 @@
     <w:lsdException w:name="HTML Sample" w:semiHidden="1" w:unhideWhenUsed="1"/>
     <w:lsdException w:name="HTML Typewriter" w:semiHidden="1" w:unhideWhenUsed="1"/>
     <w:lsdException w:name="HTML Variable" w:semiHidden="1" w:unhideWhenUsed="1"/>
-    <w:lsdException w:name="Normal Table" w:semiHidden="1" w:unhideWhenUsed="1"/>
     <w:lsdException w:name="annotation subject" w:semiHidden="1" w:unhideWhenUsed="1"/>
     <w:lsdException w:name="No List" w:semiHidden="1" w:unhideWhenUsed="1"/>
     <w:lsdException w:name="Outline List 1" w:semiHidden="1" w:unhideWhenUsed="1"/>
@@ -9830,11 +9891,8 @@
     <w:lsdException w:name="Table Contemporary" w:semiHidden="1" w:unhideWhenUsed="1"/>
     <w:lsdException w:name="Table Elegant" w:semiHidden="1" w:unhideWhenUsed="1"/>
     <w:lsdException w:name="Table Professional" w:semiHidden="1" w:unhideWhenUsed="1"/>
-    <w:lsdException w:name="Table Subtle 1" w:semiHidden="1" w:unhideWhenUsed="1"/>
     <w:lsdException w:name="Table Subtle 2" w:semiHidden="1" w:unhideWhenUsed="1"/>
     <w:lsdException w:name="Table Web 1" w:semiHidden="1" w:unhideWhenUsed="1"/>
-    <w:lsdException w:name="Table Web 2" w:semiHidden="1" w:unhideWhenUsed="1"/>
-    <w:lsdException w:name="Table Web 3" w:semiHidden="1" w:unhideWhenUsed="1"/>
     <w:lsdException w:name="Balloon Text" w:semiHidden="1" w:unhideWhenUsed="1"/>
     <w:lsdException w:name="Table Grid" w:uiPriority="39"/>
     <w:lsdException w:name="Table Theme" w:semiHidden="1" w:unhideWhenUsed="1"/>
@@ -10053,6 +10111,11 @@
     <w:lsdException w:name="List Table 5 Dark Accent 6" w:uiPriority="50"/>
     <w:lsdException w:name="List Table 6 Colorful Accent 6" w:uiPriority="51"/>
     <w:lsdException w:name="List Table 7 Colorful Accent 6" w:uiPriority="52"/>
+    <w:lsdException w:name="Mention" w:semiHidden="1" w:unhideWhenUsed="1"/>
+    <w:lsdException w:name="Smart Hyperlink" w:semiHidden="1" w:unhideWhenUsed="1"/>
+    <w:lsdException w:name="Hashtag" w:semiHidden="1" w:unhideWhenUsed="1"/>
+    <w:lsdException w:name="Unresolved Mention" w:semiHidden="1" w:unhideWhenUsed="1"/>
+    <w:lsdException w:name="Smart Link" w:semiHidden="1" w:unhideWhenUsed="1"/>
   </w:latentStyles>
   <w:style w:type="paragraph" w:default="1" w:styleId="a">
     <w:name w:val="Normal"/>
@@ -10236,6 +10299,18 @@
       <w:kern w:val="0"/>
       <w:sz w:val="24"/>
       <w:szCs w:val="24"/>
+    </w:rPr>
+  </w:style>
+  <w:style w:type="character" w:styleId="a9">
+    <w:name w:val="Unresolved Mention"/>
+    <w:basedOn w:val="a0"/>
+    <w:uiPriority w:val="99"/>
+    <w:semiHidden/>
+    <w:unhideWhenUsed/>
+    <w:rsid w:val="008B51F8"/>
+    <w:rPr>
+      <w:color w:val="605E5C"/>
+      <w:shd w:val="clear" w:color="auto" w:fill="E1DFDD"/>
     </w:rPr>
   </w:style>
 </w:styles>

</xml_diff>